<commit_message>
Los Gatos Dominaran El Mundo
</commit_message>
<xml_diff>
--- a/examen-1-análisis-multidimensional.docx
+++ b/examen-1-análisis-multidimensional.docx
@@ -289,88 +289,52 @@
     <w:p>
       <w:pPr>
         <w:pStyle w:val="Sinespaciado"/>
-        <w:numPr>
-          <w:ilvl w:val="0"/>
-          <w:numId w:val="3"/>
-        </w:numPr>
         <w:jc w:val="both"/>
         <w:rPr>
           <w:rFonts w:asciiTheme="minorHAnsi" w:eastAsiaTheme="minorHAnsi" w:hAnsiTheme="minorHAnsi" w:cstheme="minorBidi"/>
           <w:sz w:val="28"/>
-          <w:u w:val="single"/>
         </w:rPr>
       </w:pPr>
       <w:r>
         <w:rPr>
           <w:rFonts w:asciiTheme="minorHAnsi" w:eastAsiaTheme="minorHAnsi" w:hAnsiTheme="minorHAnsi" w:cstheme="minorBidi"/>
           <w:sz w:val="28"/>
-          <w:u w:val="single"/>
-        </w:rPr>
-        <w:t xml:space="preserve">Jesus Martinez Alvarado </w:t>
+        </w:rPr>
+        <w:t>________________________________________________________________________</w:t>
       </w:r>
     </w:p>
     <w:p>
       <w:pPr>
         <w:pStyle w:val="Sinespaciado"/>
-        <w:numPr>
-          <w:ilvl w:val="0"/>
-          <w:numId w:val="3"/>
-        </w:numPr>
         <w:jc w:val="both"/>
         <w:rPr>
           <w:rFonts w:asciiTheme="minorHAnsi" w:eastAsiaTheme="minorHAnsi" w:hAnsiTheme="minorHAnsi" w:cstheme="minorBidi"/>
           <w:sz w:val="28"/>
-          <w:u w:val="single"/>
         </w:rPr>
       </w:pPr>
       <w:r>
         <w:rPr>
           <w:rFonts w:asciiTheme="minorHAnsi" w:eastAsiaTheme="minorHAnsi" w:hAnsiTheme="minorHAnsi" w:cstheme="minorBidi"/>
           <w:sz w:val="28"/>
-          <w:u w:val="single"/>
-        </w:rPr>
-        <w:t xml:space="preserve">Steven </w:t>
-      </w:r>
-      <w:proofErr w:type="spellStart"/>
-      <w:r>
+        </w:rPr>
+        <w:t>________________________________________________________________________</w:t>
+      </w:r>
+    </w:p>
+    <w:p>
+      <w:pPr>
+        <w:pStyle w:val="Sinespaciado"/>
+        <w:jc w:val="both"/>
         <w:rPr>
           <w:rFonts w:asciiTheme="minorHAnsi" w:eastAsiaTheme="minorHAnsi" w:hAnsiTheme="minorHAnsi" w:cstheme="minorBidi"/>
           <w:sz w:val="28"/>
-          <w:u w:val="single"/>
-        </w:rPr>
-        <w:t>Chavarria</w:t>
-      </w:r>
-      <w:proofErr w:type="spellEnd"/>
+        </w:rPr>
+      </w:pPr>
       <w:r>
         <w:rPr>
           <w:rFonts w:asciiTheme="minorHAnsi" w:eastAsiaTheme="minorHAnsi" w:hAnsiTheme="minorHAnsi" w:cstheme="minorBidi"/>
           <w:sz w:val="28"/>
-          <w:u w:val="single"/>
-        </w:rPr>
-        <w:t xml:space="preserve"> </w:t>
-      </w:r>
-    </w:p>
-    <w:p>
-      <w:pPr>
-        <w:pStyle w:val="Sinespaciado"/>
-        <w:numPr>
-          <w:ilvl w:val="0"/>
-          <w:numId w:val="3"/>
-        </w:numPr>
-        <w:jc w:val="both"/>
-        <w:rPr>
-          <w:rFonts w:asciiTheme="minorHAnsi" w:eastAsiaTheme="minorHAnsi" w:hAnsiTheme="minorHAnsi" w:cstheme="minorBidi"/>
-          <w:sz w:val="28"/>
-          <w:u w:val="single"/>
-        </w:rPr>
-      </w:pPr>
-      <w:r>
-        <w:rPr>
-          <w:rFonts w:asciiTheme="minorHAnsi" w:eastAsiaTheme="minorHAnsi" w:hAnsiTheme="minorHAnsi" w:cstheme="minorBidi"/>
-          <w:sz w:val="28"/>
-          <w:u w:val="single"/>
-        </w:rPr>
-        <w:t>Fabian Rodríguez</w:t>
+        </w:rPr>
+        <w:t>________________________________________________________________________</w:t>
       </w:r>
     </w:p>
     <w:p>
@@ -1019,7 +983,7 @@
           <w:sz w:val="19"/>
           <w:szCs w:val="19"/>
           <w:highlight w:val="white"/>
-          <w:lang w:val="es-ES"/>
+          <w:lang w:val="en-US"/>
         </w:rPr>
       </w:pPr>
       <w:r>
@@ -1029,7 +993,7 @@
           <w:sz w:val="19"/>
           <w:szCs w:val="19"/>
           <w:highlight w:val="white"/>
-          <w:lang w:val="es-ES"/>
+          <w:lang w:val="en-US"/>
         </w:rPr>
         <w:t>IF</w:t>
       </w:r>
@@ -1040,7 +1004,7 @@
           <w:sz w:val="19"/>
           <w:szCs w:val="19"/>
           <w:highlight w:val="white"/>
-          <w:lang w:val="es-ES"/>
+          <w:lang w:val="en-US"/>
         </w:rPr>
         <w:t xml:space="preserve"> </w:t>
       </w:r>
@@ -1051,7 +1015,7 @@
           <w:sz w:val="19"/>
           <w:szCs w:val="19"/>
           <w:highlight w:val="white"/>
-          <w:lang w:val="es-ES"/>
+          <w:lang w:val="en-US"/>
         </w:rPr>
         <w:t>OBJECT_</w:t>
       </w:r>
@@ -1063,7 +1027,7 @@
           <w:sz w:val="19"/>
           <w:szCs w:val="19"/>
           <w:highlight w:val="white"/>
-          <w:lang w:val="es-ES"/>
+          <w:lang w:val="en-US"/>
         </w:rPr>
         <w:t>ID</w:t>
       </w:r>
@@ -1074,7 +1038,7 @@
           <w:sz w:val="19"/>
           <w:szCs w:val="19"/>
           <w:highlight w:val="white"/>
-          <w:lang w:val="es-ES"/>
+          <w:lang w:val="en-US"/>
         </w:rPr>
         <w:t>(</w:t>
       </w:r>
@@ -1086,7 +1050,7 @@
           <w:sz w:val="19"/>
           <w:szCs w:val="19"/>
           <w:highlight w:val="white"/>
-          <w:lang w:val="es-ES"/>
+          <w:lang w:val="en-US"/>
         </w:rPr>
         <w:t>'</w:t>
       </w:r>
@@ -1098,7 +1062,7 @@
           <w:sz w:val="19"/>
           <w:szCs w:val="19"/>
           <w:highlight w:val="white"/>
-          <w:lang w:val="es-ES"/>
+          <w:lang w:val="en-US"/>
         </w:rPr>
         <w:t>DimParqueo</w:t>
       </w:r>
@@ -1110,7 +1074,7 @@
           <w:sz w:val="19"/>
           <w:szCs w:val="19"/>
           <w:highlight w:val="white"/>
-          <w:lang w:val="es-ES"/>
+          <w:lang w:val="en-US"/>
         </w:rPr>
         <w:t>'</w:t>
       </w:r>
@@ -1121,7 +1085,7 @@
           <w:sz w:val="19"/>
           <w:szCs w:val="19"/>
           <w:highlight w:val="white"/>
-          <w:lang w:val="es-ES"/>
+          <w:lang w:val="en-US"/>
         </w:rPr>
         <w:t>,</w:t>
       </w:r>
@@ -1132,7 +1096,7 @@
           <w:sz w:val="19"/>
           <w:szCs w:val="19"/>
           <w:highlight w:val="white"/>
-          <w:lang w:val="es-ES"/>
+          <w:lang w:val="en-US"/>
         </w:rPr>
         <w:t xml:space="preserve"> </w:t>
       </w:r>
@@ -1143,7 +1107,7 @@
           <w:sz w:val="19"/>
           <w:szCs w:val="19"/>
           <w:highlight w:val="white"/>
-          <w:lang w:val="es-ES"/>
+          <w:lang w:val="en-US"/>
         </w:rPr>
         <w:t>'U'</w:t>
       </w:r>
@@ -1154,7 +1118,7 @@
           <w:sz w:val="19"/>
           <w:szCs w:val="19"/>
           <w:highlight w:val="white"/>
-          <w:lang w:val="es-ES"/>
+          <w:lang w:val="en-US"/>
         </w:rPr>
         <w:t>)</w:t>
       </w:r>
@@ -1165,7 +1129,7 @@
           <w:sz w:val="19"/>
           <w:szCs w:val="19"/>
           <w:highlight w:val="white"/>
-          <w:lang w:val="es-ES"/>
+          <w:lang w:val="en-US"/>
         </w:rPr>
         <w:t xml:space="preserve"> </w:t>
       </w:r>
@@ -1176,7 +1140,7 @@
           <w:sz w:val="19"/>
           <w:szCs w:val="19"/>
           <w:highlight w:val="white"/>
-          <w:lang w:val="es-ES"/>
+          <w:lang w:val="en-US"/>
         </w:rPr>
         <w:t>IS</w:t>
       </w:r>
@@ -1187,7 +1151,7 @@
           <w:sz w:val="19"/>
           <w:szCs w:val="19"/>
           <w:highlight w:val="white"/>
-          <w:lang w:val="es-ES"/>
+          <w:lang w:val="en-US"/>
         </w:rPr>
         <w:t xml:space="preserve"> </w:t>
       </w:r>
@@ -1198,7 +1162,7 @@
           <w:sz w:val="19"/>
           <w:szCs w:val="19"/>
           <w:highlight w:val="white"/>
-          <w:lang w:val="es-ES"/>
+          <w:lang w:val="en-US"/>
         </w:rPr>
         <w:t>NOT</w:t>
       </w:r>
@@ -1209,7 +1173,7 @@
           <w:sz w:val="19"/>
           <w:szCs w:val="19"/>
           <w:highlight w:val="white"/>
-          <w:lang w:val="es-ES"/>
+          <w:lang w:val="en-US"/>
         </w:rPr>
         <w:t xml:space="preserve"> </w:t>
       </w:r>
@@ -1220,7 +1184,7 @@
           <w:sz w:val="19"/>
           <w:szCs w:val="19"/>
           <w:highlight w:val="white"/>
-          <w:lang w:val="es-ES"/>
+          <w:lang w:val="en-US"/>
         </w:rPr>
         <w:t>NULL</w:t>
       </w:r>
@@ -1247,7 +1211,7 @@
           <w:sz w:val="19"/>
           <w:szCs w:val="19"/>
           <w:highlight w:val="white"/>
-          <w:lang w:val="es-ES"/>
+          <w:lang w:val="en-US"/>
         </w:rPr>
         <w:tab/>
       </w:r>
@@ -2184,7 +2148,6 @@
           <w:sz w:val="19"/>
           <w:szCs w:val="19"/>
           <w:highlight w:val="white"/>
-          <w:lang w:val="es-ES"/>
         </w:rPr>
       </w:pPr>
       <w:r>
@@ -2194,7 +2157,6 @@
           <w:sz w:val="19"/>
           <w:szCs w:val="19"/>
           <w:highlight w:val="white"/>
-          <w:lang w:val="es-ES"/>
         </w:rPr>
         <w:t>use</w:t>
       </w:r>
@@ -2205,7 +2167,6 @@
           <w:sz w:val="19"/>
           <w:szCs w:val="19"/>
           <w:highlight w:val="white"/>
-          <w:lang w:val="es-ES"/>
         </w:rPr>
         <w:t xml:space="preserve"> </w:t>
       </w:r>
@@ -2217,22 +2178,10 @@
           <w:sz w:val="19"/>
           <w:szCs w:val="19"/>
           <w:highlight w:val="white"/>
-          <w:lang w:val="es-ES"/>
         </w:rPr>
         <w:t>TareaAnalisis</w:t>
       </w:r>
       <w:proofErr w:type="spellEnd"/>
-      <w:r>
-        <w:rPr>
-          <w:rFonts w:ascii="Consolas" w:hAnsi="Consolas" w:cs="Consolas"/>
-          <w:color w:val="808080"/>
-          <w:sz w:val="19"/>
-          <w:szCs w:val="19"/>
-          <w:highlight w:val="white"/>
-          <w:lang w:val="es-ES"/>
-        </w:rPr>
-        <w:t>;</w:t>
-      </w:r>
     </w:p>
     <w:p>
       <w:pPr>
@@ -2246,7 +2195,6 @@
           <w:sz w:val="19"/>
           <w:szCs w:val="19"/>
           <w:highlight w:val="white"/>
-          <w:lang w:val="es-ES"/>
         </w:rPr>
       </w:pPr>
     </w:p>
@@ -2262,7 +2210,7 @@
           <w:sz w:val="19"/>
           <w:szCs w:val="19"/>
           <w:highlight w:val="white"/>
-          <w:lang w:val="es-ES"/>
+          <w:lang w:val="en-US"/>
         </w:rPr>
       </w:pPr>
       <w:r>
@@ -2272,7 +2220,7 @@
           <w:sz w:val="19"/>
           <w:szCs w:val="19"/>
           <w:highlight w:val="white"/>
-          <w:lang w:val="es-ES"/>
+          <w:lang w:val="en-US"/>
         </w:rPr>
         <w:t>IF</w:t>
       </w:r>
@@ -2283,7 +2231,7 @@
           <w:sz w:val="19"/>
           <w:szCs w:val="19"/>
           <w:highlight w:val="white"/>
-          <w:lang w:val="es-ES"/>
+          <w:lang w:val="en-US"/>
         </w:rPr>
         <w:t xml:space="preserve"> </w:t>
       </w:r>
@@ -2294,7 +2242,7 @@
           <w:sz w:val="19"/>
           <w:szCs w:val="19"/>
           <w:highlight w:val="white"/>
-          <w:lang w:val="es-ES"/>
+          <w:lang w:val="en-US"/>
         </w:rPr>
         <w:t>OBJECT_</w:t>
       </w:r>
@@ -2306,7 +2254,7 @@
           <w:sz w:val="19"/>
           <w:szCs w:val="19"/>
           <w:highlight w:val="white"/>
-          <w:lang w:val="es-ES"/>
+          <w:lang w:val="en-US"/>
         </w:rPr>
         <w:t>ID</w:t>
       </w:r>
@@ -2317,7 +2265,7 @@
           <w:sz w:val="19"/>
           <w:szCs w:val="19"/>
           <w:highlight w:val="white"/>
-          <w:lang w:val="es-ES"/>
+          <w:lang w:val="en-US"/>
         </w:rPr>
         <w:t>(</w:t>
       </w:r>
@@ -2329,11 +2277,32 @@
           <w:sz w:val="19"/>
           <w:szCs w:val="19"/>
           <w:highlight w:val="white"/>
-          <w:lang w:val="es-ES"/>
-        </w:rPr>
-        <w:t>'</w:t>
-      </w:r>
-      <w:proofErr w:type="spellStart"/>
+          <w:lang w:val="en-US"/>
+        </w:rPr>
+        <w:t>'DimVehiculo'</w:t>
+      </w:r>
+      <w:r>
+        <w:rPr>
+          <w:rFonts w:ascii="Consolas" w:hAnsi="Consolas" w:cs="Consolas"/>
+          <w:color w:val="808080"/>
+          <w:sz w:val="19"/>
+          <w:szCs w:val="19"/>
+          <w:highlight w:val="white"/>
+          <w:lang w:val="en-US"/>
+        </w:rPr>
+        <w:t>,</w:t>
+      </w:r>
+      <w:r>
+        <w:rPr>
+          <w:rFonts w:ascii="Consolas" w:hAnsi="Consolas" w:cs="Consolas"/>
+          <w:color w:val="000000"/>
+          <w:sz w:val="19"/>
+          <w:szCs w:val="19"/>
+          <w:highlight w:val="white"/>
+          <w:lang w:val="en-US"/>
+        </w:rPr>
+        <w:t xml:space="preserve"> </w:t>
+      </w:r>
       <w:r>
         <w:rPr>
           <w:rFonts w:ascii="Consolas" w:hAnsi="Consolas" w:cs="Consolas"/>
@@ -2341,74 +2310,51 @@
           <w:sz w:val="19"/>
           <w:szCs w:val="19"/>
           <w:highlight w:val="white"/>
-          <w:lang w:val="es-ES"/>
-        </w:rPr>
-        <w:t>DimVehiculo</w:t>
-      </w:r>
-      <w:proofErr w:type="spellEnd"/>
-      <w:r>
-        <w:rPr>
-          <w:rFonts w:ascii="Consolas" w:hAnsi="Consolas" w:cs="Consolas"/>
-          <w:color w:val="FF0000"/>
-          <w:sz w:val="19"/>
-          <w:szCs w:val="19"/>
-          <w:highlight w:val="white"/>
-          <w:lang w:val="es-ES"/>
-        </w:rPr>
-        <w:t>'</w:t>
-      </w:r>
-      <w:r>
-        <w:rPr>
-          <w:rFonts w:ascii="Consolas" w:hAnsi="Consolas" w:cs="Consolas"/>
-          <w:color w:val="808080"/>
-          <w:sz w:val="19"/>
-          <w:szCs w:val="19"/>
-          <w:highlight w:val="white"/>
-          <w:lang w:val="es-ES"/>
-        </w:rPr>
-        <w:t>,</w:t>
-      </w:r>
-      <w:r>
-        <w:rPr>
-          <w:rFonts w:ascii="Consolas" w:hAnsi="Consolas" w:cs="Consolas"/>
-          <w:color w:val="000000"/>
-          <w:sz w:val="19"/>
-          <w:szCs w:val="19"/>
-          <w:highlight w:val="white"/>
-          <w:lang w:val="es-ES"/>
+          <w:lang w:val="en-US"/>
+        </w:rPr>
+        <w:t>'U'</w:t>
+      </w:r>
+      <w:r>
+        <w:rPr>
+          <w:rFonts w:ascii="Consolas" w:hAnsi="Consolas" w:cs="Consolas"/>
+          <w:color w:val="808080"/>
+          <w:sz w:val="19"/>
+          <w:szCs w:val="19"/>
+          <w:highlight w:val="white"/>
+          <w:lang w:val="en-US"/>
+        </w:rPr>
+        <w:t>)</w:t>
+      </w:r>
+      <w:r>
+        <w:rPr>
+          <w:rFonts w:ascii="Consolas" w:hAnsi="Consolas" w:cs="Consolas"/>
+          <w:color w:val="000000"/>
+          <w:sz w:val="19"/>
+          <w:szCs w:val="19"/>
+          <w:highlight w:val="white"/>
+          <w:lang w:val="en-US"/>
         </w:rPr>
         <w:t xml:space="preserve"> </w:t>
       </w:r>
       <w:r>
         <w:rPr>
           <w:rFonts w:ascii="Consolas" w:hAnsi="Consolas" w:cs="Consolas"/>
-          <w:color w:val="FF0000"/>
-          <w:sz w:val="19"/>
-          <w:szCs w:val="19"/>
-          <w:highlight w:val="white"/>
-          <w:lang w:val="es-ES"/>
-        </w:rPr>
-        <w:t>'U'</w:t>
-      </w:r>
-      <w:r>
-        <w:rPr>
-          <w:rFonts w:ascii="Consolas" w:hAnsi="Consolas" w:cs="Consolas"/>
-          <w:color w:val="808080"/>
-          <w:sz w:val="19"/>
-          <w:szCs w:val="19"/>
-          <w:highlight w:val="white"/>
-          <w:lang w:val="es-ES"/>
-        </w:rPr>
-        <w:t>)</w:t>
-      </w:r>
-      <w:r>
-        <w:rPr>
-          <w:rFonts w:ascii="Consolas" w:hAnsi="Consolas" w:cs="Consolas"/>
-          <w:color w:val="000000"/>
-          <w:sz w:val="19"/>
-          <w:szCs w:val="19"/>
-          <w:highlight w:val="white"/>
-          <w:lang w:val="es-ES"/>
+          <w:color w:val="808080"/>
+          <w:sz w:val="19"/>
+          <w:szCs w:val="19"/>
+          <w:highlight w:val="white"/>
+          <w:lang w:val="en-US"/>
+        </w:rPr>
+        <w:t>IS</w:t>
+      </w:r>
+      <w:r>
+        <w:rPr>
+          <w:rFonts w:ascii="Consolas" w:hAnsi="Consolas" w:cs="Consolas"/>
+          <w:color w:val="000000"/>
+          <w:sz w:val="19"/>
+          <w:szCs w:val="19"/>
+          <w:highlight w:val="white"/>
+          <w:lang w:val="en-US"/>
         </w:rPr>
         <w:t xml:space="preserve"> </w:t>
       </w:r>
@@ -2419,18 +2365,18 @@
           <w:sz w:val="19"/>
           <w:szCs w:val="19"/>
           <w:highlight w:val="white"/>
-          <w:lang w:val="es-ES"/>
-        </w:rPr>
-        <w:t>IS</w:t>
-      </w:r>
-      <w:r>
-        <w:rPr>
-          <w:rFonts w:ascii="Consolas" w:hAnsi="Consolas" w:cs="Consolas"/>
-          <w:color w:val="000000"/>
-          <w:sz w:val="19"/>
-          <w:szCs w:val="19"/>
-          <w:highlight w:val="white"/>
-          <w:lang w:val="es-ES"/>
+          <w:lang w:val="en-US"/>
+        </w:rPr>
+        <w:t>NOT</w:t>
+      </w:r>
+      <w:r>
+        <w:rPr>
+          <w:rFonts w:ascii="Consolas" w:hAnsi="Consolas" w:cs="Consolas"/>
+          <w:color w:val="000000"/>
+          <w:sz w:val="19"/>
+          <w:szCs w:val="19"/>
+          <w:highlight w:val="white"/>
+          <w:lang w:val="en-US"/>
         </w:rPr>
         <w:t xml:space="preserve"> </w:t>
       </w:r>
@@ -2441,29 +2387,7 @@
           <w:sz w:val="19"/>
           <w:szCs w:val="19"/>
           <w:highlight w:val="white"/>
-          <w:lang w:val="es-ES"/>
-        </w:rPr>
-        <w:t>NOT</w:t>
-      </w:r>
-      <w:r>
-        <w:rPr>
-          <w:rFonts w:ascii="Consolas" w:hAnsi="Consolas" w:cs="Consolas"/>
-          <w:color w:val="000000"/>
-          <w:sz w:val="19"/>
-          <w:szCs w:val="19"/>
-          <w:highlight w:val="white"/>
-          <w:lang w:val="es-ES"/>
-        </w:rPr>
-        <w:t xml:space="preserve"> </w:t>
-      </w:r>
-      <w:r>
-        <w:rPr>
-          <w:rFonts w:ascii="Consolas" w:hAnsi="Consolas" w:cs="Consolas"/>
-          <w:color w:val="808080"/>
-          <w:sz w:val="19"/>
-          <w:szCs w:val="19"/>
-          <w:highlight w:val="white"/>
-          <w:lang w:val="es-ES"/>
+          <w:lang w:val="en-US"/>
         </w:rPr>
         <w:t>NULL</w:t>
       </w:r>
@@ -2480,17 +2404,17 @@
           <w:sz w:val="19"/>
           <w:szCs w:val="19"/>
           <w:highlight w:val="white"/>
-          <w:lang w:val="es-ES"/>
-        </w:rPr>
-      </w:pPr>
-      <w:r>
-        <w:rPr>
-          <w:rFonts w:ascii="Consolas" w:hAnsi="Consolas" w:cs="Consolas"/>
-          <w:color w:val="000000"/>
-          <w:sz w:val="19"/>
-          <w:szCs w:val="19"/>
-          <w:highlight w:val="white"/>
-          <w:lang w:val="es-ES"/>
+          <w:lang w:val="en-US"/>
+        </w:rPr>
+      </w:pPr>
+      <w:r>
+        <w:rPr>
+          <w:rFonts w:ascii="Consolas" w:hAnsi="Consolas" w:cs="Consolas"/>
+          <w:color w:val="000000"/>
+          <w:sz w:val="19"/>
+          <w:szCs w:val="19"/>
+          <w:highlight w:val="white"/>
+          <w:lang w:val="en-US"/>
         </w:rPr>
         <w:tab/>
       </w:r>
@@ -2501,7 +2425,7 @@
           <w:sz w:val="19"/>
           <w:szCs w:val="19"/>
           <w:highlight w:val="white"/>
-          <w:lang w:val="es-ES"/>
+          <w:lang w:val="en-US"/>
         </w:rPr>
         <w:t>DROP</w:t>
       </w:r>
@@ -2512,7 +2436,7 @@
           <w:sz w:val="19"/>
           <w:szCs w:val="19"/>
           <w:highlight w:val="white"/>
-          <w:lang w:val="es-ES"/>
+          <w:lang w:val="en-US"/>
         </w:rPr>
         <w:t xml:space="preserve"> </w:t>
       </w:r>
@@ -2523,7 +2447,7 @@
           <w:sz w:val="19"/>
           <w:szCs w:val="19"/>
           <w:highlight w:val="white"/>
-          <w:lang w:val="es-ES"/>
+          <w:lang w:val="en-US"/>
         </w:rPr>
         <w:t>TABLE</w:t>
       </w:r>
@@ -2534,31 +2458,18 @@
           <w:sz w:val="19"/>
           <w:szCs w:val="19"/>
           <w:highlight w:val="white"/>
-          <w:lang w:val="es-ES"/>
-        </w:rPr>
-        <w:t xml:space="preserve"> </w:t>
-      </w:r>
-      <w:proofErr w:type="spellStart"/>
-      <w:r>
-        <w:rPr>
-          <w:rFonts w:ascii="Consolas" w:hAnsi="Consolas" w:cs="Consolas"/>
-          <w:color w:val="000000"/>
-          <w:sz w:val="19"/>
-          <w:szCs w:val="19"/>
-          <w:highlight w:val="white"/>
-          <w:lang w:val="es-ES"/>
-        </w:rPr>
-        <w:t>DimVehiculo</w:t>
-      </w:r>
-      <w:proofErr w:type="spellEnd"/>
-      <w:r>
-        <w:rPr>
-          <w:rFonts w:ascii="Consolas" w:hAnsi="Consolas" w:cs="Consolas"/>
-          <w:color w:val="808080"/>
-          <w:sz w:val="19"/>
-          <w:szCs w:val="19"/>
-          <w:highlight w:val="white"/>
-          <w:lang w:val="es-ES"/>
+          <w:lang w:val="en-US"/>
+        </w:rPr>
+        <w:t xml:space="preserve"> DimVehiculo</w:t>
+      </w:r>
+      <w:r>
+        <w:rPr>
+          <w:rFonts w:ascii="Consolas" w:hAnsi="Consolas" w:cs="Consolas"/>
+          <w:color w:val="808080"/>
+          <w:sz w:val="19"/>
+          <w:szCs w:val="19"/>
+          <w:highlight w:val="white"/>
+          <w:lang w:val="en-US"/>
         </w:rPr>
         <w:t>;</w:t>
       </w:r>
@@ -2575,7 +2486,7 @@
           <w:sz w:val="19"/>
           <w:szCs w:val="19"/>
           <w:highlight w:val="white"/>
-          <w:lang w:val="es-ES"/>
+          <w:lang w:val="en-US"/>
         </w:rPr>
       </w:pPr>
       <w:r>
@@ -2585,7 +2496,7 @@
           <w:sz w:val="19"/>
           <w:szCs w:val="19"/>
           <w:highlight w:val="white"/>
-          <w:lang w:val="es-ES"/>
+          <w:lang w:val="en-US"/>
         </w:rPr>
         <w:t>CREATE</w:t>
       </w:r>
@@ -2596,7 +2507,7 @@
           <w:sz w:val="19"/>
           <w:szCs w:val="19"/>
           <w:highlight w:val="white"/>
-          <w:lang w:val="es-ES"/>
+          <w:lang w:val="en-US"/>
         </w:rPr>
         <w:t xml:space="preserve"> </w:t>
       </w:r>
@@ -2607,7 +2518,7 @@
           <w:sz w:val="19"/>
           <w:szCs w:val="19"/>
           <w:highlight w:val="white"/>
-          <w:lang w:val="es-ES"/>
+          <w:lang w:val="en-US"/>
         </w:rPr>
         <w:t>TABLE</w:t>
       </w:r>
@@ -2618,11 +2529,10 @@
           <w:sz w:val="19"/>
           <w:szCs w:val="19"/>
           <w:highlight w:val="white"/>
-          <w:lang w:val="es-ES"/>
+          <w:lang w:val="en-US"/>
         </w:rPr>
         <w:t xml:space="preserve"> </w:t>
       </w:r>
-      <w:proofErr w:type="spellStart"/>
       <w:proofErr w:type="gramStart"/>
       <w:r>
         <w:rPr>
@@ -2631,19 +2541,18 @@
           <w:sz w:val="19"/>
           <w:szCs w:val="19"/>
           <w:highlight w:val="white"/>
-          <w:lang w:val="es-ES"/>
+          <w:lang w:val="en-US"/>
         </w:rPr>
         <w:t>DimVehiculo</w:t>
       </w:r>
-      <w:proofErr w:type="spellEnd"/>
-      <w:r>
-        <w:rPr>
-          <w:rFonts w:ascii="Consolas" w:hAnsi="Consolas" w:cs="Consolas"/>
-          <w:color w:val="808080"/>
-          <w:sz w:val="19"/>
-          <w:szCs w:val="19"/>
-          <w:highlight w:val="white"/>
-          <w:lang w:val="es-ES"/>
+      <w:r>
+        <w:rPr>
+          <w:rFonts w:ascii="Consolas" w:hAnsi="Consolas" w:cs="Consolas"/>
+          <w:color w:val="808080"/>
+          <w:sz w:val="19"/>
+          <w:szCs w:val="19"/>
+          <w:highlight w:val="white"/>
+          <w:lang w:val="en-US"/>
         </w:rPr>
         <w:t>(</w:t>
       </w:r>
@@ -2661,7 +2570,6 @@
           <w:sz w:val="19"/>
           <w:szCs w:val="19"/>
           <w:highlight w:val="white"/>
-          <w:lang w:val="es-ES"/>
         </w:rPr>
       </w:pPr>
       <w:proofErr w:type="spellStart"/>
@@ -2672,7 +2580,6 @@
           <w:sz w:val="19"/>
           <w:szCs w:val="19"/>
           <w:highlight w:val="white"/>
-          <w:lang w:val="es-ES"/>
         </w:rPr>
         <w:t>Id_Vehiculo</w:t>
       </w:r>
@@ -2684,7 +2591,6 @@
           <w:sz w:val="19"/>
           <w:szCs w:val="19"/>
           <w:highlight w:val="white"/>
-          <w:lang w:val="es-ES"/>
         </w:rPr>
         <w:t xml:space="preserve"> </w:t>
       </w:r>
@@ -2696,7 +2602,6 @@
           <w:sz w:val="19"/>
           <w:szCs w:val="19"/>
           <w:highlight w:val="white"/>
-          <w:lang w:val="es-ES"/>
         </w:rPr>
         <w:t>int</w:t>
       </w:r>
@@ -2708,7 +2613,6 @@
           <w:sz w:val="19"/>
           <w:szCs w:val="19"/>
           <w:highlight w:val="white"/>
-          <w:lang w:val="es-ES"/>
         </w:rPr>
         <w:t>,</w:t>
       </w:r>
@@ -2725,7 +2629,6 @@
           <w:sz w:val="19"/>
           <w:szCs w:val="19"/>
           <w:highlight w:val="white"/>
-          <w:lang w:val="es-ES"/>
         </w:rPr>
       </w:pPr>
       <w:proofErr w:type="spellStart"/>
@@ -2736,7 +2639,6 @@
           <w:sz w:val="19"/>
           <w:szCs w:val="19"/>
           <w:highlight w:val="white"/>
-          <w:lang w:val="es-ES"/>
         </w:rPr>
         <w:t>Tipo_Vehiculo</w:t>
       </w:r>
@@ -2748,7 +2650,6 @@
           <w:sz w:val="19"/>
           <w:szCs w:val="19"/>
           <w:highlight w:val="white"/>
-          <w:lang w:val="es-ES"/>
         </w:rPr>
         <w:t xml:space="preserve"> </w:t>
       </w:r>
@@ -2761,7 +2662,6 @@
           <w:sz w:val="19"/>
           <w:szCs w:val="19"/>
           <w:highlight w:val="white"/>
-          <w:lang w:val="es-ES"/>
         </w:rPr>
         <w:t>nvarchar</w:t>
       </w:r>
@@ -2773,7 +2673,6 @@
           <w:sz w:val="19"/>
           <w:szCs w:val="19"/>
           <w:highlight w:val="white"/>
-          <w:lang w:val="es-ES"/>
         </w:rPr>
         <w:t>(</w:t>
       </w:r>
@@ -2785,18 +2684,16 @@
           <w:sz w:val="19"/>
           <w:szCs w:val="19"/>
           <w:highlight w:val="white"/>
-          <w:lang w:val="es-ES"/>
-        </w:rPr>
-        <w:t>20</w:t>
-      </w:r>
-      <w:r>
-        <w:rPr>
-          <w:rFonts w:ascii="Consolas" w:hAnsi="Consolas" w:cs="Consolas"/>
-          <w:color w:val="808080"/>
-          <w:sz w:val="19"/>
-          <w:szCs w:val="19"/>
-          <w:highlight w:val="white"/>
-          <w:lang w:val="es-ES"/>
+        </w:rPr>
+        <w:t>50</w:t>
+      </w:r>
+      <w:r>
+        <w:rPr>
+          <w:rFonts w:ascii="Consolas" w:hAnsi="Consolas" w:cs="Consolas"/>
+          <w:color w:val="808080"/>
+          <w:sz w:val="19"/>
+          <w:szCs w:val="19"/>
+          <w:highlight w:val="white"/>
         </w:rPr>
         <w:t>),</w:t>
       </w:r>
@@ -2813,7 +2710,6 @@
           <w:sz w:val="19"/>
           <w:szCs w:val="19"/>
           <w:highlight w:val="white"/>
-          <w:lang w:val="es-ES"/>
         </w:rPr>
       </w:pPr>
       <w:proofErr w:type="spellStart"/>
@@ -2824,7 +2720,6 @@
           <w:sz w:val="19"/>
           <w:szCs w:val="19"/>
           <w:highlight w:val="white"/>
-          <w:lang w:val="es-ES"/>
         </w:rPr>
         <w:t>Fab_Vehiculo</w:t>
       </w:r>
@@ -2836,7 +2731,6 @@
           <w:sz w:val="19"/>
           <w:szCs w:val="19"/>
           <w:highlight w:val="white"/>
-          <w:lang w:val="es-ES"/>
         </w:rPr>
         <w:t xml:space="preserve"> </w:t>
       </w:r>
@@ -2849,7 +2743,6 @@
           <w:sz w:val="19"/>
           <w:szCs w:val="19"/>
           <w:highlight w:val="white"/>
-          <w:lang w:val="es-ES"/>
         </w:rPr>
         <w:t>nvarchar</w:t>
       </w:r>
@@ -2861,7 +2754,6 @@
           <w:sz w:val="19"/>
           <w:szCs w:val="19"/>
           <w:highlight w:val="white"/>
-          <w:lang w:val="es-ES"/>
         </w:rPr>
         <w:t>(</w:t>
       </w:r>
@@ -2873,18 +2765,16 @@
           <w:sz w:val="19"/>
           <w:szCs w:val="19"/>
           <w:highlight w:val="white"/>
-          <w:lang w:val="es-ES"/>
-        </w:rPr>
-        <w:t>20</w:t>
-      </w:r>
-      <w:r>
-        <w:rPr>
-          <w:rFonts w:ascii="Consolas" w:hAnsi="Consolas" w:cs="Consolas"/>
-          <w:color w:val="808080"/>
-          <w:sz w:val="19"/>
-          <w:szCs w:val="19"/>
-          <w:highlight w:val="white"/>
-          <w:lang w:val="es-ES"/>
+        </w:rPr>
+        <w:t>50</w:t>
+      </w:r>
+      <w:r>
+        <w:rPr>
+          <w:rFonts w:ascii="Consolas" w:hAnsi="Consolas" w:cs="Consolas"/>
+          <w:color w:val="808080"/>
+          <w:sz w:val="19"/>
+          <w:szCs w:val="19"/>
+          <w:highlight w:val="white"/>
         </w:rPr>
         <w:t>),</w:t>
       </w:r>
@@ -2901,7 +2791,6 @@
           <w:sz w:val="19"/>
           <w:szCs w:val="19"/>
           <w:highlight w:val="white"/>
-          <w:lang w:val="es-ES"/>
         </w:rPr>
       </w:pPr>
       <w:proofErr w:type="spellStart"/>
@@ -2912,7 +2801,6 @@
           <w:sz w:val="19"/>
           <w:szCs w:val="19"/>
           <w:highlight w:val="white"/>
-          <w:lang w:val="es-ES"/>
         </w:rPr>
         <w:t>Pais_Fab_Vehiculo</w:t>
       </w:r>
@@ -2924,7 +2812,6 @@
           <w:sz w:val="19"/>
           <w:szCs w:val="19"/>
           <w:highlight w:val="white"/>
-          <w:lang w:val="es-ES"/>
         </w:rPr>
         <w:t xml:space="preserve"> </w:t>
       </w:r>
@@ -2937,7 +2824,6 @@
           <w:sz w:val="19"/>
           <w:szCs w:val="19"/>
           <w:highlight w:val="white"/>
-          <w:lang w:val="es-ES"/>
         </w:rPr>
         <w:t>nvarchar</w:t>
       </w:r>
@@ -2949,7 +2835,6 @@
           <w:sz w:val="19"/>
           <w:szCs w:val="19"/>
           <w:highlight w:val="white"/>
-          <w:lang w:val="es-ES"/>
         </w:rPr>
         <w:t>(</w:t>
       </w:r>
@@ -2961,18 +2846,16 @@
           <w:sz w:val="19"/>
           <w:szCs w:val="19"/>
           <w:highlight w:val="white"/>
-          <w:lang w:val="es-ES"/>
-        </w:rPr>
-        <w:t>20</w:t>
-      </w:r>
-      <w:r>
-        <w:rPr>
-          <w:rFonts w:ascii="Consolas" w:hAnsi="Consolas" w:cs="Consolas"/>
-          <w:color w:val="808080"/>
-          <w:sz w:val="19"/>
-          <w:szCs w:val="19"/>
-          <w:highlight w:val="white"/>
-          <w:lang w:val="es-ES"/>
+        </w:rPr>
+        <w:t>50</w:t>
+      </w:r>
+      <w:r>
+        <w:rPr>
+          <w:rFonts w:ascii="Consolas" w:hAnsi="Consolas" w:cs="Consolas"/>
+          <w:color w:val="808080"/>
+          <w:sz w:val="19"/>
+          <w:szCs w:val="19"/>
+          <w:highlight w:val="white"/>
         </w:rPr>
         <w:t>),</w:t>
       </w:r>
@@ -2989,7 +2872,6 @@
           <w:sz w:val="19"/>
           <w:szCs w:val="19"/>
           <w:highlight w:val="white"/>
-          <w:lang w:val="es-ES"/>
         </w:rPr>
       </w:pPr>
       <w:proofErr w:type="spellStart"/>
@@ -3000,7 +2882,6 @@
           <w:sz w:val="19"/>
           <w:szCs w:val="19"/>
           <w:highlight w:val="white"/>
-          <w:lang w:val="es-ES"/>
         </w:rPr>
         <w:t>Abv_Pais_Fab_Vehiculo</w:t>
       </w:r>
@@ -3012,7 +2893,6 @@
           <w:sz w:val="19"/>
           <w:szCs w:val="19"/>
           <w:highlight w:val="white"/>
-          <w:lang w:val="es-ES"/>
         </w:rPr>
         <w:t xml:space="preserve"> </w:t>
       </w:r>
@@ -3025,7 +2905,6 @@
           <w:sz w:val="19"/>
           <w:szCs w:val="19"/>
           <w:highlight w:val="white"/>
-          <w:lang w:val="es-ES"/>
         </w:rPr>
         <w:t>nvarchar</w:t>
       </w:r>
@@ -3037,7 +2916,6 @@
           <w:sz w:val="19"/>
           <w:szCs w:val="19"/>
           <w:highlight w:val="white"/>
-          <w:lang w:val="es-ES"/>
         </w:rPr>
         <w:t>(</w:t>
       </w:r>
@@ -3049,18 +2927,16 @@
           <w:sz w:val="19"/>
           <w:szCs w:val="19"/>
           <w:highlight w:val="white"/>
-          <w:lang w:val="es-ES"/>
-        </w:rPr>
-        <w:t>3</w:t>
-      </w:r>
-      <w:r>
-        <w:rPr>
-          <w:rFonts w:ascii="Consolas" w:hAnsi="Consolas" w:cs="Consolas"/>
-          <w:color w:val="808080"/>
-          <w:sz w:val="19"/>
-          <w:szCs w:val="19"/>
-          <w:highlight w:val="white"/>
-          <w:lang w:val="es-ES"/>
+        </w:rPr>
+        <w:t>50</w:t>
+      </w:r>
+      <w:r>
+        <w:rPr>
+          <w:rFonts w:ascii="Consolas" w:hAnsi="Consolas" w:cs="Consolas"/>
+          <w:color w:val="808080"/>
+          <w:sz w:val="19"/>
+          <w:szCs w:val="19"/>
+          <w:highlight w:val="white"/>
         </w:rPr>
         <w:t>),</w:t>
       </w:r>
@@ -3077,7 +2953,6 @@
           <w:sz w:val="19"/>
           <w:szCs w:val="19"/>
           <w:highlight w:val="white"/>
-          <w:lang w:val="es-ES"/>
         </w:rPr>
       </w:pPr>
       <w:proofErr w:type="spellStart"/>
@@ -3088,7 +2963,6 @@
           <w:sz w:val="19"/>
           <w:szCs w:val="19"/>
           <w:highlight w:val="white"/>
-          <w:lang w:val="es-ES"/>
         </w:rPr>
         <w:t>Region_Fab_Vehiculo</w:t>
       </w:r>
@@ -3100,7 +2974,6 @@
           <w:sz w:val="19"/>
           <w:szCs w:val="19"/>
           <w:highlight w:val="white"/>
-          <w:lang w:val="es-ES"/>
         </w:rPr>
         <w:t xml:space="preserve"> </w:t>
       </w:r>
@@ -3113,7 +2986,6 @@
           <w:sz w:val="19"/>
           <w:szCs w:val="19"/>
           <w:highlight w:val="white"/>
-          <w:lang w:val="es-ES"/>
         </w:rPr>
         <w:t>nvarchar</w:t>
       </w:r>
@@ -3125,7 +2997,6 @@
           <w:sz w:val="19"/>
           <w:szCs w:val="19"/>
           <w:highlight w:val="white"/>
-          <w:lang w:val="es-ES"/>
         </w:rPr>
         <w:t>(</w:t>
       </w:r>
@@ -3137,18 +3008,16 @@
           <w:sz w:val="19"/>
           <w:szCs w:val="19"/>
           <w:highlight w:val="white"/>
-          <w:lang w:val="es-ES"/>
-        </w:rPr>
-        <w:t>10</w:t>
-      </w:r>
-      <w:r>
-        <w:rPr>
-          <w:rFonts w:ascii="Consolas" w:hAnsi="Consolas" w:cs="Consolas"/>
-          <w:color w:val="808080"/>
-          <w:sz w:val="19"/>
-          <w:szCs w:val="19"/>
-          <w:highlight w:val="white"/>
-          <w:lang w:val="es-ES"/>
+        </w:rPr>
+        <w:t>50</w:t>
+      </w:r>
+      <w:r>
+        <w:rPr>
+          <w:rFonts w:ascii="Consolas" w:hAnsi="Consolas" w:cs="Consolas"/>
+          <w:color w:val="808080"/>
+          <w:sz w:val="19"/>
+          <w:szCs w:val="19"/>
+          <w:highlight w:val="white"/>
         </w:rPr>
         <w:t>),</w:t>
       </w:r>
@@ -3165,7 +3034,6 @@
           <w:sz w:val="19"/>
           <w:szCs w:val="19"/>
           <w:highlight w:val="white"/>
-          <w:lang w:val="es-ES"/>
         </w:rPr>
       </w:pPr>
       <w:proofErr w:type="spellStart"/>
@@ -3176,7 +3044,6 @@
           <w:sz w:val="19"/>
           <w:szCs w:val="19"/>
           <w:highlight w:val="white"/>
-          <w:lang w:val="es-ES"/>
         </w:rPr>
         <w:t>Continente_Fab_Vehiculo</w:t>
       </w:r>
@@ -3188,7 +3055,6 @@
           <w:sz w:val="19"/>
           <w:szCs w:val="19"/>
           <w:highlight w:val="white"/>
-          <w:lang w:val="es-ES"/>
         </w:rPr>
         <w:t xml:space="preserve"> </w:t>
       </w:r>
@@ -3201,7 +3067,6 @@
           <w:sz w:val="19"/>
           <w:szCs w:val="19"/>
           <w:highlight w:val="white"/>
-          <w:lang w:val="es-ES"/>
         </w:rPr>
         <w:t>nvarchar</w:t>
       </w:r>
@@ -3213,7 +3078,6 @@
           <w:sz w:val="19"/>
           <w:szCs w:val="19"/>
           <w:highlight w:val="white"/>
-          <w:lang w:val="es-ES"/>
         </w:rPr>
         <w:t>(</w:t>
       </w:r>
@@ -3225,18 +3089,16 @@
           <w:sz w:val="19"/>
           <w:szCs w:val="19"/>
           <w:highlight w:val="white"/>
-          <w:lang w:val="es-ES"/>
-        </w:rPr>
-        <w:t>10</w:t>
-      </w:r>
-      <w:r>
-        <w:rPr>
-          <w:rFonts w:ascii="Consolas" w:hAnsi="Consolas" w:cs="Consolas"/>
-          <w:color w:val="808080"/>
-          <w:sz w:val="19"/>
-          <w:szCs w:val="19"/>
-          <w:highlight w:val="white"/>
-          <w:lang w:val="es-ES"/>
+        </w:rPr>
+        <w:t>50</w:t>
+      </w:r>
+      <w:r>
+        <w:rPr>
+          <w:rFonts w:ascii="Consolas" w:hAnsi="Consolas" w:cs="Consolas"/>
+          <w:color w:val="808080"/>
+          <w:sz w:val="19"/>
+          <w:szCs w:val="19"/>
+          <w:highlight w:val="white"/>
         </w:rPr>
         <w:t>),</w:t>
       </w:r>
@@ -3253,7 +3115,6 @@
           <w:sz w:val="19"/>
           <w:szCs w:val="19"/>
           <w:highlight w:val="white"/>
-          <w:lang w:val="es-ES"/>
         </w:rPr>
       </w:pPr>
       <w:proofErr w:type="spellStart"/>
@@ -3264,7 +3125,6 @@
           <w:sz w:val="19"/>
           <w:szCs w:val="19"/>
           <w:highlight w:val="white"/>
-          <w:lang w:val="es-ES"/>
         </w:rPr>
         <w:t>Estrato_Ano_Fab</w:t>
       </w:r>
@@ -3276,7 +3136,6 @@
           <w:sz w:val="19"/>
           <w:szCs w:val="19"/>
           <w:highlight w:val="white"/>
-          <w:lang w:val="es-ES"/>
         </w:rPr>
         <w:t xml:space="preserve"> </w:t>
       </w:r>
@@ -3288,7 +3147,6 @@
           <w:sz w:val="19"/>
           <w:szCs w:val="19"/>
           <w:highlight w:val="white"/>
-          <w:lang w:val="es-ES"/>
         </w:rPr>
         <w:t>int</w:t>
       </w:r>
@@ -3296,34 +3154,27 @@
     </w:p>
     <w:p>
       <w:pPr>
-        <w:rPr>
-          <w:rFonts w:ascii="Consolas" w:hAnsi="Consolas" w:cs="Consolas"/>
-          <w:color w:val="0000FF"/>
-          <w:sz w:val="19"/>
-          <w:szCs w:val="19"/>
-          <w:lang w:val="es-ES"/>
-        </w:rPr>
-      </w:pPr>
-      <w:r>
-        <w:rPr>
-          <w:rFonts w:ascii="Consolas" w:hAnsi="Consolas" w:cs="Consolas"/>
-          <w:color w:val="808080"/>
-          <w:sz w:val="19"/>
-          <w:szCs w:val="19"/>
-          <w:highlight w:val="white"/>
-          <w:lang w:val="es-ES"/>
-        </w:rPr>
-        <w:t>)</w:t>
-      </w:r>
-      <w:r>
-        <w:rPr>
-          <w:rFonts w:ascii="Consolas" w:hAnsi="Consolas" w:cs="Consolas"/>
-          <w:color w:val="808080"/>
-          <w:sz w:val="19"/>
-          <w:szCs w:val="19"/>
-          <w:lang w:val="es-ES"/>
-        </w:rPr>
-        <w:t>;</w:t>
+        <w:autoSpaceDE w:val="0"/>
+        <w:autoSpaceDN w:val="0"/>
+        <w:adjustRightInd w:val="0"/>
+        <w:spacing w:after="0" w:line="240" w:lineRule="auto"/>
+        <w:rPr>
+          <w:rFonts w:ascii="Consolas" w:hAnsi="Consolas" w:cs="Consolas"/>
+          <w:color w:val="000000"/>
+          <w:sz w:val="19"/>
+          <w:szCs w:val="19"/>
+          <w:highlight w:val="white"/>
+        </w:rPr>
+      </w:pPr>
+      <w:r>
+        <w:rPr>
+          <w:rFonts w:ascii="Consolas" w:hAnsi="Consolas" w:cs="Consolas"/>
+          <w:color w:val="808080"/>
+          <w:sz w:val="19"/>
+          <w:szCs w:val="19"/>
+          <w:highlight w:val="white"/>
+        </w:rPr>
+        <w:t>);</w:t>
       </w:r>
     </w:p>
     <w:p>
@@ -3357,9 +3208,24 @@
           <w:sz w:val="28"/>
         </w:rPr>
       </w:pPr>
-      <w:r>
-        <w:rPr>
-          <w:sz w:val="28"/>
+    </w:p>
+    <w:p>
+      <w:pPr>
+        <w:rPr>
+          <w:sz w:val="28"/>
+        </w:rPr>
+      </w:pPr>
+    </w:p>
+    <w:p>
+      <w:pPr>
+        <w:rPr>
+          <w:sz w:val="28"/>
+        </w:rPr>
+      </w:pPr>
+      <w:r>
+        <w:rPr>
+          <w:sz w:val="28"/>
+          <w:highlight w:val="cyan"/>
         </w:rPr>
         <w:t xml:space="preserve">Cree una tabla llamada </w:t>
       </w:r>
@@ -3367,6 +3233,7 @@
       <w:r>
         <w:rPr>
           <w:sz w:val="28"/>
+          <w:highlight w:val="cyan"/>
         </w:rPr>
         <w:t>FactEstacionamiento</w:t>
       </w:r>
@@ -3374,54 +3241,63 @@
       <w:r>
         <w:rPr>
           <w:sz w:val="28"/>
+          <w:highlight w:val="cyan"/>
         </w:rPr>
         <w:t>,</w:t>
       </w:r>
       <w:r>
         <w:rPr>
           <w:sz w:val="28"/>
+          <w:highlight w:val="cyan"/>
         </w:rPr>
         <w:t xml:space="preserve"> la cual contiene</w:t>
       </w:r>
       <w:r>
         <w:rPr>
           <w:sz w:val="28"/>
+          <w:highlight w:val="cyan"/>
         </w:rPr>
         <w:t>,</w:t>
       </w:r>
       <w:r>
         <w:rPr>
           <w:sz w:val="28"/>
+          <w:highlight w:val="cyan"/>
         </w:rPr>
         <w:t xml:space="preserve"> </w:t>
       </w:r>
       <w:r>
         <w:rPr>
           <w:sz w:val="28"/>
+          <w:highlight w:val="cyan"/>
         </w:rPr>
         <w:t>al menos</w:t>
       </w:r>
       <w:r>
         <w:rPr>
           <w:sz w:val="28"/>
+          <w:highlight w:val="cyan"/>
         </w:rPr>
         <w:t>,</w:t>
       </w:r>
       <w:r>
         <w:rPr>
           <w:sz w:val="28"/>
+          <w:highlight w:val="cyan"/>
         </w:rPr>
         <w:t xml:space="preserve"> </w:t>
       </w:r>
       <w:r>
         <w:rPr>
           <w:sz w:val="28"/>
+          <w:highlight w:val="cyan"/>
         </w:rPr>
         <w:t>los siguientes elementos</w:t>
       </w:r>
       <w:r>
         <w:rPr>
           <w:sz w:val="28"/>
+          <w:highlight w:val="cyan"/>
         </w:rPr>
         <w:t>:</w:t>
       </w:r>
@@ -3435,11 +3311,13 @@
         </w:numPr>
         <w:rPr>
           <w:sz w:val="28"/>
-        </w:rPr>
-      </w:pPr>
-      <w:r>
-        <w:rPr>
-          <w:sz w:val="28"/>
+          <w:highlight w:val="cyan"/>
+        </w:rPr>
+      </w:pPr>
+      <w:r>
+        <w:rPr>
+          <w:sz w:val="28"/>
+          <w:highlight w:val="cyan"/>
         </w:rPr>
         <w:t>Monto de Tarifa Base, Ganancia, Mantenimiento, Impuesto de ventas y Total a cobrar.</w:t>
       </w:r>
@@ -3489,25 +3367,49 @@
         </w:numPr>
         <w:rPr>
           <w:sz w:val="28"/>
-        </w:rPr>
-      </w:pPr>
-      <w:r>
-        <w:rPr>
-          <w:sz w:val="28"/>
-        </w:rPr>
-        <w:t xml:space="preserve">Un indicador del nombre del día feriado en que el automóvil entró al estacionamiento.  En caso de que </w:t>
-      </w:r>
-      <w:r>
-        <w:rPr>
-          <w:sz w:val="28"/>
+          <w:highlight w:val="cyan"/>
+        </w:rPr>
+      </w:pPr>
+      <w:r>
+        <w:rPr>
+          <w:sz w:val="28"/>
+          <w:highlight w:val="cyan"/>
+        </w:rPr>
+        <w:t xml:space="preserve">Un indicador del nombre del día feriado en que el automóvil entró al </w:t>
+      </w:r>
+      <w:r>
+        <w:rPr>
+          <w:sz w:val="28"/>
+          <w:highlight w:val="cyan"/>
+        </w:rPr>
+        <w:t xml:space="preserve">estacionamiento.  En caso de que </w:t>
+      </w:r>
+      <w:r>
+        <w:rPr>
+          <w:sz w:val="28"/>
+          <w:highlight w:val="cyan"/>
         </w:rPr>
         <w:t xml:space="preserve">el día de ingreso </w:t>
       </w:r>
       <w:r>
         <w:rPr>
           <w:sz w:val="28"/>
-        </w:rPr>
-        <w:t>no sea feriado, deberá decir “Día no feriado”.</w:t>
+          <w:highlight w:val="cyan"/>
+        </w:rPr>
+        <w:t>no sea feriado, deberá decir</w:t>
+      </w:r>
+      <w:r>
+        <w:rPr>
+          <w:sz w:val="28"/>
+        </w:rPr>
+        <w:t xml:space="preserve"> </w:t>
+      </w:r>
+      <w:r>
+        <w:rPr>
+          <w:sz w:val="28"/>
+          <w:highlight w:val="cyan"/>
+        </w:rPr>
+        <w:t>“Día no feriado”.</w:t>
       </w:r>
     </w:p>
     <w:p>
@@ -3519,23 +3421,27 @@
         </w:numPr>
         <w:rPr>
           <w:sz w:val="28"/>
-        </w:rPr>
-      </w:pPr>
-      <w:r>
-        <w:rPr>
-          <w:sz w:val="28"/>
+          <w:highlight w:val="cyan"/>
+        </w:rPr>
+      </w:pPr>
+      <w:r>
+        <w:rPr>
+          <w:sz w:val="28"/>
+          <w:highlight w:val="cyan"/>
         </w:rPr>
         <w:t xml:space="preserve">Un indicador del nombre del día feriado en que el automóvil salió del estacionamiento.  En caso de que </w:t>
       </w:r>
       <w:r>
         <w:rPr>
           <w:sz w:val="28"/>
+          <w:highlight w:val="cyan"/>
         </w:rPr>
         <w:t xml:space="preserve">el día de salida </w:t>
       </w:r>
       <w:r>
         <w:rPr>
           <w:sz w:val="28"/>
+          <w:highlight w:val="cyan"/>
         </w:rPr>
         <w:t>no sea feriado, deberá decir “Día no feriado”.</w:t>
       </w:r>
@@ -3549,11 +3455,13 @@
         </w:numPr>
         <w:rPr>
           <w:sz w:val="28"/>
-        </w:rPr>
-      </w:pPr>
-      <w:r>
-        <w:rPr>
-          <w:sz w:val="28"/>
+          <w:highlight w:val="cyan"/>
+        </w:rPr>
+      </w:pPr>
+      <w:r>
+        <w:rPr>
+          <w:sz w:val="28"/>
+          <w:highlight w:val="cyan"/>
         </w:rPr>
         <w:t>La cantidad de minutos que el automóvil estuvo en el estacionamiento.</w:t>
       </w:r>
@@ -3633,6 +3541,7 @@
         <w:rPr>
           <w:sz w:val="28"/>
         </w:rPr>
+        <w:lastRenderedPageBreak/>
         <w:t>Martes: Placas 4 a 7</w:t>
       </w:r>
     </w:p>
@@ -3669,7 +3578,6 @@
         <w:rPr>
           <w:sz w:val="28"/>
         </w:rPr>
-        <w:lastRenderedPageBreak/>
         <w:t>Jueves: Placas 2 a 5</w:t>
       </w:r>
     </w:p>
@@ -4113,6 +4021,15 @@
     </w:p>
     <w:p>
       <w:pPr>
+        <w:pStyle w:val="Prrafodelista"/>
+        <w:ind w:left="1440"/>
+        <w:rPr>
+          <w:sz w:val="28"/>
+        </w:rPr>
+      </w:pPr>
+    </w:p>
+    <w:p>
+      <w:pPr>
         <w:rPr>
           <w:sz w:val="28"/>
         </w:rPr>
@@ -4123,13 +4040,6 @@
         </w:rPr>
         <w:t>&lt;------------------------------------- Inicio de la respuesta -----------------------------------&gt;</w:t>
       </w:r>
-    </w:p>
-    <w:p>
-      <w:pPr>
-        <w:rPr>
-          <w:sz w:val="28"/>
-        </w:rPr>
-      </w:pPr>
     </w:p>
     <w:p>
       <w:pPr>
@@ -4139,9 +4049,10 @@
         <w:spacing w:after="0" w:line="240" w:lineRule="auto"/>
         <w:rPr>
           <w:rFonts w:ascii="Consolas" w:hAnsi="Consolas" w:cs="Consolas"/>
-          <w:sz w:val="19"/>
-          <w:szCs w:val="19"/>
-          <w:lang w:val="en-US"/>
+          <w:color w:val="000000"/>
+          <w:sz w:val="19"/>
+          <w:szCs w:val="19"/>
+          <w:highlight w:val="white"/>
         </w:rPr>
       </w:pPr>
       <w:r>
@@ -4150,16 +4061,17 @@
           <w:color w:val="0000FF"/>
           <w:sz w:val="19"/>
           <w:szCs w:val="19"/>
-          <w:lang w:val="en-US"/>
+          <w:highlight w:val="white"/>
         </w:rPr>
         <w:t>USE</w:t>
       </w:r>
       <w:r>
         <w:rPr>
           <w:rFonts w:ascii="Consolas" w:hAnsi="Consolas" w:cs="Consolas"/>
-          <w:sz w:val="19"/>
-          <w:szCs w:val="19"/>
-          <w:lang w:val="en-US"/>
+          <w:color w:val="000000"/>
+          <w:sz w:val="19"/>
+          <w:szCs w:val="19"/>
+          <w:highlight w:val="white"/>
         </w:rPr>
         <w:t xml:space="preserve"> </w:t>
       </w:r>
@@ -4167,9 +4079,10 @@
       <w:r>
         <w:rPr>
           <w:rFonts w:ascii="Consolas" w:hAnsi="Consolas" w:cs="Consolas"/>
-          <w:sz w:val="19"/>
-          <w:szCs w:val="19"/>
-          <w:lang w:val="en-US"/>
+          <w:color w:val="000000"/>
+          <w:sz w:val="19"/>
+          <w:szCs w:val="19"/>
+          <w:highlight w:val="white"/>
         </w:rPr>
         <w:t>ExamenAnalisis</w:t>
       </w:r>
@@ -4180,7 +4093,7 @@
           <w:color w:val="808080"/>
           <w:sz w:val="19"/>
           <w:szCs w:val="19"/>
-          <w:lang w:val="en-US"/>
+          <w:highlight w:val="white"/>
         </w:rPr>
         <w:t>;</w:t>
       </w:r>
@@ -4193,8 +4106,10 @@
         <w:spacing w:after="0" w:line="240" w:lineRule="auto"/>
         <w:rPr>
           <w:rFonts w:ascii="Consolas" w:hAnsi="Consolas" w:cs="Consolas"/>
-          <w:sz w:val="19"/>
-          <w:szCs w:val="19"/>
+          <w:color w:val="000000"/>
+          <w:sz w:val="19"/>
+          <w:szCs w:val="19"/>
+          <w:highlight w:val="white"/>
           <w:lang w:val="en-US"/>
         </w:rPr>
       </w:pPr>
@@ -4204,6 +4119,7 @@
           <w:color w:val="0000FF"/>
           <w:sz w:val="19"/>
           <w:szCs w:val="19"/>
+          <w:highlight w:val="white"/>
           <w:lang w:val="en-US"/>
         </w:rPr>
         <w:t>IF</w:t>
@@ -4211,8 +4127,10 @@
       <w:r>
         <w:rPr>
           <w:rFonts w:ascii="Consolas" w:hAnsi="Consolas" w:cs="Consolas"/>
-          <w:sz w:val="19"/>
-          <w:szCs w:val="19"/>
+          <w:color w:val="000000"/>
+          <w:sz w:val="19"/>
+          <w:szCs w:val="19"/>
+          <w:highlight w:val="white"/>
           <w:lang w:val="en-US"/>
         </w:rPr>
         <w:t xml:space="preserve"> </w:t>
@@ -4223,6 +4141,7 @@
           <w:color w:val="FF00FF"/>
           <w:sz w:val="19"/>
           <w:szCs w:val="19"/>
+          <w:highlight w:val="white"/>
           <w:lang w:val="en-US"/>
         </w:rPr>
         <w:t>OBJECT_</w:t>
@@ -4234,6 +4153,7 @@
           <w:color w:val="FF00FF"/>
           <w:sz w:val="19"/>
           <w:szCs w:val="19"/>
+          <w:highlight w:val="white"/>
           <w:lang w:val="en-US"/>
         </w:rPr>
         <w:t>ID</w:t>
@@ -4244,6 +4164,7 @@
           <w:color w:val="808080"/>
           <w:sz w:val="19"/>
           <w:szCs w:val="19"/>
+          <w:highlight w:val="white"/>
           <w:lang w:val="en-US"/>
         </w:rPr>
         <w:t>(</w:t>
@@ -4255,6 +4176,7 @@
           <w:color w:val="FF0000"/>
           <w:sz w:val="19"/>
           <w:szCs w:val="19"/>
+          <w:highlight w:val="white"/>
           <w:lang w:val="en-US"/>
         </w:rPr>
         <w:t>'</w:t>
@@ -4266,6 +4188,7 @@
           <w:color w:val="FF0000"/>
           <w:sz w:val="19"/>
           <w:szCs w:val="19"/>
+          <w:highlight w:val="white"/>
           <w:lang w:val="en-US"/>
         </w:rPr>
         <w:t>FactEstacionamiento</w:t>
@@ -4277,6 +4200,7 @@
           <w:color w:val="FF0000"/>
           <w:sz w:val="19"/>
           <w:szCs w:val="19"/>
+          <w:highlight w:val="white"/>
           <w:lang w:val="en-US"/>
         </w:rPr>
         <w:t>'</w:t>
@@ -4287,6 +4211,7 @@
           <w:color w:val="808080"/>
           <w:sz w:val="19"/>
           <w:szCs w:val="19"/>
+          <w:highlight w:val="white"/>
           <w:lang w:val="en-US"/>
         </w:rPr>
         <w:t>,</w:t>
@@ -4294,8 +4219,10 @@
       <w:r>
         <w:rPr>
           <w:rFonts w:ascii="Consolas" w:hAnsi="Consolas" w:cs="Consolas"/>
-          <w:sz w:val="19"/>
-          <w:szCs w:val="19"/>
+          <w:color w:val="000000"/>
+          <w:sz w:val="19"/>
+          <w:szCs w:val="19"/>
+          <w:highlight w:val="white"/>
           <w:lang w:val="en-US"/>
         </w:rPr>
         <w:t xml:space="preserve"> </w:t>
@@ -4306,6 +4233,7 @@
           <w:color w:val="FF0000"/>
           <w:sz w:val="19"/>
           <w:szCs w:val="19"/>
+          <w:highlight w:val="white"/>
           <w:lang w:val="en-US"/>
         </w:rPr>
         <w:t>'U'</w:t>
@@ -4316,6 +4244,7 @@
           <w:color w:val="808080"/>
           <w:sz w:val="19"/>
           <w:szCs w:val="19"/>
+          <w:highlight w:val="white"/>
           <w:lang w:val="en-US"/>
         </w:rPr>
         <w:t>)</w:t>
@@ -4323,8 +4252,10 @@
       <w:r>
         <w:rPr>
           <w:rFonts w:ascii="Consolas" w:hAnsi="Consolas" w:cs="Consolas"/>
-          <w:sz w:val="19"/>
-          <w:szCs w:val="19"/>
+          <w:color w:val="000000"/>
+          <w:sz w:val="19"/>
+          <w:szCs w:val="19"/>
+          <w:highlight w:val="white"/>
           <w:lang w:val="en-US"/>
         </w:rPr>
         <w:t xml:space="preserve"> </w:t>
@@ -4335,6 +4266,7 @@
           <w:color w:val="808080"/>
           <w:sz w:val="19"/>
           <w:szCs w:val="19"/>
+          <w:highlight w:val="white"/>
           <w:lang w:val="en-US"/>
         </w:rPr>
         <w:t>IS</w:t>
@@ -4342,8 +4274,10 @@
       <w:r>
         <w:rPr>
           <w:rFonts w:ascii="Consolas" w:hAnsi="Consolas" w:cs="Consolas"/>
-          <w:sz w:val="19"/>
-          <w:szCs w:val="19"/>
+          <w:color w:val="000000"/>
+          <w:sz w:val="19"/>
+          <w:szCs w:val="19"/>
+          <w:highlight w:val="white"/>
           <w:lang w:val="en-US"/>
         </w:rPr>
         <w:t xml:space="preserve"> </w:t>
@@ -4354,6 +4288,7 @@
           <w:color w:val="808080"/>
           <w:sz w:val="19"/>
           <w:szCs w:val="19"/>
+          <w:highlight w:val="white"/>
           <w:lang w:val="en-US"/>
         </w:rPr>
         <w:t>NOT</w:t>
@@ -4361,8 +4296,10 @@
       <w:r>
         <w:rPr>
           <w:rFonts w:ascii="Consolas" w:hAnsi="Consolas" w:cs="Consolas"/>
-          <w:sz w:val="19"/>
-          <w:szCs w:val="19"/>
+          <w:color w:val="000000"/>
+          <w:sz w:val="19"/>
+          <w:szCs w:val="19"/>
+          <w:highlight w:val="white"/>
           <w:lang w:val="en-US"/>
         </w:rPr>
         <w:t xml:space="preserve"> </w:t>
@@ -4373,6 +4310,7 @@
           <w:color w:val="808080"/>
           <w:sz w:val="19"/>
           <w:szCs w:val="19"/>
+          <w:highlight w:val="white"/>
           <w:lang w:val="en-US"/>
         </w:rPr>
         <w:t>NULL</w:t>
@@ -4386,18 +4324,21 @@
         <w:spacing w:after="0" w:line="240" w:lineRule="auto"/>
         <w:rPr>
           <w:rFonts w:ascii="Consolas" w:hAnsi="Consolas" w:cs="Consolas"/>
-          <w:sz w:val="19"/>
-          <w:szCs w:val="19"/>
+          <w:color w:val="000000"/>
+          <w:sz w:val="19"/>
+          <w:szCs w:val="19"/>
+          <w:highlight w:val="white"/>
+        </w:rPr>
+      </w:pPr>
+      <w:r>
+        <w:rPr>
+          <w:rFonts w:ascii="Consolas" w:hAnsi="Consolas" w:cs="Consolas"/>
+          <w:color w:val="000000"/>
+          <w:sz w:val="19"/>
+          <w:szCs w:val="19"/>
+          <w:highlight w:val="white"/>
           <w:lang w:val="en-US"/>
         </w:rPr>
-      </w:pPr>
-      <w:r>
-        <w:rPr>
-          <w:rFonts w:ascii="Consolas" w:hAnsi="Consolas" w:cs="Consolas"/>
-          <w:sz w:val="19"/>
-          <w:szCs w:val="19"/>
-          <w:lang w:val="en-US"/>
-        </w:rPr>
         <w:tab/>
       </w:r>
       <w:r>
@@ -4406,16 +4347,17 @@
           <w:color w:val="0000FF"/>
           <w:sz w:val="19"/>
           <w:szCs w:val="19"/>
-          <w:lang w:val="en-US"/>
+          <w:highlight w:val="white"/>
         </w:rPr>
         <w:t>DROP</w:t>
       </w:r>
       <w:r>
         <w:rPr>
           <w:rFonts w:ascii="Consolas" w:hAnsi="Consolas" w:cs="Consolas"/>
-          <w:sz w:val="19"/>
-          <w:szCs w:val="19"/>
-          <w:lang w:val="en-US"/>
+          <w:color w:val="000000"/>
+          <w:sz w:val="19"/>
+          <w:szCs w:val="19"/>
+          <w:highlight w:val="white"/>
         </w:rPr>
         <w:t xml:space="preserve"> </w:t>
       </w:r>
@@ -4425,16 +4367,17 @@
           <w:color w:val="0000FF"/>
           <w:sz w:val="19"/>
           <w:szCs w:val="19"/>
-          <w:lang w:val="en-US"/>
+          <w:highlight w:val="white"/>
         </w:rPr>
         <w:t>TABLE</w:t>
       </w:r>
       <w:r>
         <w:rPr>
           <w:rFonts w:ascii="Consolas" w:hAnsi="Consolas" w:cs="Consolas"/>
-          <w:sz w:val="19"/>
-          <w:szCs w:val="19"/>
-          <w:lang w:val="en-US"/>
+          <w:color w:val="000000"/>
+          <w:sz w:val="19"/>
+          <w:szCs w:val="19"/>
+          <w:highlight w:val="white"/>
         </w:rPr>
         <w:t xml:space="preserve"> </w:t>
       </w:r>
@@ -4442,9 +4385,10 @@
       <w:r>
         <w:rPr>
           <w:rFonts w:ascii="Consolas" w:hAnsi="Consolas" w:cs="Consolas"/>
-          <w:sz w:val="19"/>
-          <w:szCs w:val="19"/>
-          <w:lang w:val="en-US"/>
+          <w:color w:val="000000"/>
+          <w:sz w:val="19"/>
+          <w:szCs w:val="19"/>
+          <w:highlight w:val="white"/>
         </w:rPr>
         <w:t>FactEstacionamiento</w:t>
       </w:r>
@@ -4455,7 +4399,7 @@
           <w:color w:val="808080"/>
           <w:sz w:val="19"/>
           <w:szCs w:val="19"/>
-          <w:lang w:val="en-US"/>
+          <w:highlight w:val="white"/>
         </w:rPr>
         <w:t>;</w:t>
       </w:r>
@@ -4468,9 +4412,10 @@
         <w:spacing w:after="0" w:line="240" w:lineRule="auto"/>
         <w:rPr>
           <w:rFonts w:ascii="Consolas" w:hAnsi="Consolas" w:cs="Consolas"/>
-          <w:sz w:val="19"/>
-          <w:szCs w:val="19"/>
-          <w:lang w:val="en-US"/>
+          <w:color w:val="000000"/>
+          <w:sz w:val="19"/>
+          <w:szCs w:val="19"/>
+          <w:highlight w:val="white"/>
         </w:rPr>
       </w:pPr>
       <w:r>
@@ -4479,16 +4424,18 @@
           <w:color w:val="0000FF"/>
           <w:sz w:val="19"/>
           <w:szCs w:val="19"/>
-          <w:lang w:val="en-US"/>
-        </w:rPr>
+          <w:highlight w:val="white"/>
+        </w:rPr>
+        <w:lastRenderedPageBreak/>
         <w:t>CREATE</w:t>
       </w:r>
       <w:r>
         <w:rPr>
           <w:rFonts w:ascii="Consolas" w:hAnsi="Consolas" w:cs="Consolas"/>
-          <w:sz w:val="19"/>
-          <w:szCs w:val="19"/>
-          <w:lang w:val="en-US"/>
+          <w:color w:val="000000"/>
+          <w:sz w:val="19"/>
+          <w:szCs w:val="19"/>
+          <w:highlight w:val="white"/>
         </w:rPr>
         <w:t xml:space="preserve"> </w:t>
       </w:r>
@@ -4498,16 +4445,17 @@
           <w:color w:val="0000FF"/>
           <w:sz w:val="19"/>
           <w:szCs w:val="19"/>
-          <w:lang w:val="en-US"/>
+          <w:highlight w:val="white"/>
         </w:rPr>
         <w:t>TABLE</w:t>
       </w:r>
       <w:r>
         <w:rPr>
           <w:rFonts w:ascii="Consolas" w:hAnsi="Consolas" w:cs="Consolas"/>
-          <w:sz w:val="19"/>
-          <w:szCs w:val="19"/>
-          <w:lang w:val="en-US"/>
+          <w:color w:val="000000"/>
+          <w:sz w:val="19"/>
+          <w:szCs w:val="19"/>
+          <w:highlight w:val="white"/>
         </w:rPr>
         <w:t xml:space="preserve"> </w:t>
       </w:r>
@@ -4515,9 +4463,10 @@
       <w:r>
         <w:rPr>
           <w:rFonts w:ascii="Consolas" w:hAnsi="Consolas" w:cs="Consolas"/>
-          <w:sz w:val="19"/>
-          <w:szCs w:val="19"/>
-          <w:lang w:val="en-US"/>
+          <w:color w:val="000000"/>
+          <w:sz w:val="19"/>
+          <w:szCs w:val="19"/>
+          <w:highlight w:val="white"/>
         </w:rPr>
         <w:t>FactEstacionamiento</w:t>
       </w:r>
@@ -4528,7 +4477,7 @@
           <w:color w:val="0000FF"/>
           <w:sz w:val="19"/>
           <w:szCs w:val="19"/>
-          <w:lang w:val="en-US"/>
+          <w:highlight w:val="white"/>
         </w:rPr>
         <w:t xml:space="preserve"> </w:t>
       </w:r>
@@ -4538,7 +4487,7 @@
           <w:color w:val="808080"/>
           <w:sz w:val="19"/>
           <w:szCs w:val="19"/>
-          <w:lang w:val="en-US"/>
+          <w:highlight w:val="white"/>
         </w:rPr>
         <w:t>(</w:t>
       </w:r>
@@ -4551,17 +4500,19 @@
         <w:spacing w:after="0" w:line="240" w:lineRule="auto"/>
         <w:rPr>
           <w:rFonts w:ascii="Consolas" w:hAnsi="Consolas" w:cs="Consolas"/>
-          <w:sz w:val="19"/>
-          <w:szCs w:val="19"/>
-          <w:lang w:val="en-US"/>
-        </w:rPr>
-      </w:pPr>
-      <w:r>
-        <w:rPr>
-          <w:rFonts w:ascii="Consolas" w:hAnsi="Consolas" w:cs="Consolas"/>
-          <w:sz w:val="19"/>
-          <w:szCs w:val="19"/>
-          <w:lang w:val="en-US"/>
+          <w:color w:val="000000"/>
+          <w:sz w:val="19"/>
+          <w:szCs w:val="19"/>
+          <w:highlight w:val="white"/>
+        </w:rPr>
+      </w:pPr>
+      <w:r>
+        <w:rPr>
+          <w:rFonts w:ascii="Consolas" w:hAnsi="Consolas" w:cs="Consolas"/>
+          <w:color w:val="000000"/>
+          <w:sz w:val="19"/>
+          <w:szCs w:val="19"/>
+          <w:highlight w:val="white"/>
         </w:rPr>
         <w:tab/>
         <w:t>[</w:t>
@@ -4570,9 +4521,10 @@
       <w:r>
         <w:rPr>
           <w:rFonts w:ascii="Consolas" w:hAnsi="Consolas" w:cs="Consolas"/>
-          <w:sz w:val="19"/>
-          <w:szCs w:val="19"/>
-          <w:lang w:val="en-US"/>
+          <w:color w:val="000000"/>
+          <w:sz w:val="19"/>
+          <w:szCs w:val="19"/>
+          <w:highlight w:val="white"/>
         </w:rPr>
         <w:t>IDParqueo</w:t>
       </w:r>
@@ -4580,12 +4532,14 @@
       <w:r>
         <w:rPr>
           <w:rFonts w:ascii="Consolas" w:hAnsi="Consolas" w:cs="Consolas"/>
-          <w:sz w:val="19"/>
-          <w:szCs w:val="19"/>
-          <w:lang w:val="en-US"/>
+          <w:color w:val="000000"/>
+          <w:sz w:val="19"/>
+          <w:szCs w:val="19"/>
+          <w:highlight w:val="white"/>
         </w:rPr>
         <w:t xml:space="preserve">] </w:t>
       </w:r>
+      <w:proofErr w:type="spellStart"/>
       <w:proofErr w:type="gramStart"/>
       <w:r>
         <w:rPr>
@@ -4593,17 +4547,18 @@
           <w:color w:val="0000FF"/>
           <w:sz w:val="19"/>
           <w:szCs w:val="19"/>
-          <w:lang w:val="en-US"/>
+          <w:highlight w:val="white"/>
         </w:rPr>
         <w:t>numeric</w:t>
       </w:r>
-      <w:r>
-        <w:rPr>
-          <w:rFonts w:ascii="Consolas" w:hAnsi="Consolas" w:cs="Consolas"/>
-          <w:color w:val="808080"/>
-          <w:sz w:val="19"/>
-          <w:szCs w:val="19"/>
-          <w:lang w:val="en-US"/>
+      <w:proofErr w:type="spellEnd"/>
+      <w:r>
+        <w:rPr>
+          <w:rFonts w:ascii="Consolas" w:hAnsi="Consolas" w:cs="Consolas"/>
+          <w:color w:val="808080"/>
+          <w:sz w:val="19"/>
+          <w:szCs w:val="19"/>
+          <w:highlight w:val="white"/>
         </w:rPr>
         <w:t>(</w:t>
       </w:r>
@@ -4611,9 +4566,10 @@
       <w:r>
         <w:rPr>
           <w:rFonts w:ascii="Consolas" w:hAnsi="Consolas" w:cs="Consolas"/>
-          <w:sz w:val="19"/>
-          <w:szCs w:val="19"/>
-          <w:lang w:val="en-US"/>
+          <w:color w:val="000000"/>
+          <w:sz w:val="19"/>
+          <w:szCs w:val="19"/>
+          <w:highlight w:val="white"/>
         </w:rPr>
         <w:t>10</w:t>
       </w:r>
@@ -4623,16 +4579,17 @@
           <w:color w:val="808080"/>
           <w:sz w:val="19"/>
           <w:szCs w:val="19"/>
-          <w:lang w:val="en-US"/>
+          <w:highlight w:val="white"/>
         </w:rPr>
         <w:t>,</w:t>
       </w:r>
       <w:r>
         <w:rPr>
           <w:rFonts w:ascii="Consolas" w:hAnsi="Consolas" w:cs="Consolas"/>
-          <w:sz w:val="19"/>
-          <w:szCs w:val="19"/>
-          <w:lang w:val="en-US"/>
+          <w:color w:val="000000"/>
+          <w:sz w:val="19"/>
+          <w:szCs w:val="19"/>
+          <w:highlight w:val="white"/>
         </w:rPr>
         <w:t>0</w:t>
       </w:r>
@@ -4642,7 +4599,7 @@
           <w:color w:val="808080"/>
           <w:sz w:val="19"/>
           <w:szCs w:val="19"/>
-          <w:lang w:val="en-US"/>
+          <w:highlight w:val="white"/>
         </w:rPr>
         <w:t>),</w:t>
       </w:r>
@@ -4655,17 +4612,19 @@
         <w:spacing w:after="0" w:line="240" w:lineRule="auto"/>
         <w:rPr>
           <w:rFonts w:ascii="Consolas" w:hAnsi="Consolas" w:cs="Consolas"/>
-          <w:sz w:val="19"/>
-          <w:szCs w:val="19"/>
-          <w:lang w:val="en-US"/>
-        </w:rPr>
-      </w:pPr>
-      <w:r>
-        <w:rPr>
-          <w:rFonts w:ascii="Consolas" w:hAnsi="Consolas" w:cs="Consolas"/>
-          <w:sz w:val="19"/>
-          <w:szCs w:val="19"/>
-          <w:lang w:val="en-US"/>
+          <w:color w:val="000000"/>
+          <w:sz w:val="19"/>
+          <w:szCs w:val="19"/>
+          <w:highlight w:val="white"/>
+        </w:rPr>
+      </w:pPr>
+      <w:r>
+        <w:rPr>
+          <w:rFonts w:ascii="Consolas" w:hAnsi="Consolas" w:cs="Consolas"/>
+          <w:color w:val="000000"/>
+          <w:sz w:val="19"/>
+          <w:szCs w:val="19"/>
+          <w:highlight w:val="white"/>
         </w:rPr>
         <w:tab/>
         <w:t>[</w:t>
@@ -4674,9 +4633,10 @@
       <w:r>
         <w:rPr>
           <w:rFonts w:ascii="Consolas" w:hAnsi="Consolas" w:cs="Consolas"/>
-          <w:sz w:val="19"/>
-          <w:szCs w:val="19"/>
-          <w:lang w:val="en-US"/>
+          <w:color w:val="000000"/>
+          <w:sz w:val="19"/>
+          <w:szCs w:val="19"/>
+          <w:highlight w:val="white"/>
         </w:rPr>
         <w:t>IDVehiculo</w:t>
       </w:r>
@@ -4684,12 +4644,14 @@
       <w:r>
         <w:rPr>
           <w:rFonts w:ascii="Consolas" w:hAnsi="Consolas" w:cs="Consolas"/>
-          <w:sz w:val="19"/>
-          <w:szCs w:val="19"/>
-          <w:lang w:val="en-US"/>
+          <w:color w:val="000000"/>
+          <w:sz w:val="19"/>
+          <w:szCs w:val="19"/>
+          <w:highlight w:val="white"/>
         </w:rPr>
         <w:t xml:space="preserve">] </w:t>
       </w:r>
+      <w:proofErr w:type="spellStart"/>
       <w:proofErr w:type="gramStart"/>
       <w:r>
         <w:rPr>
@@ -4697,17 +4659,18 @@
           <w:color w:val="0000FF"/>
           <w:sz w:val="19"/>
           <w:szCs w:val="19"/>
-          <w:lang w:val="en-US"/>
+          <w:highlight w:val="white"/>
         </w:rPr>
         <w:t>numeric</w:t>
       </w:r>
-      <w:r>
-        <w:rPr>
-          <w:rFonts w:ascii="Consolas" w:hAnsi="Consolas" w:cs="Consolas"/>
-          <w:color w:val="808080"/>
-          <w:sz w:val="19"/>
-          <w:szCs w:val="19"/>
-          <w:lang w:val="en-US"/>
+      <w:proofErr w:type="spellEnd"/>
+      <w:r>
+        <w:rPr>
+          <w:rFonts w:ascii="Consolas" w:hAnsi="Consolas" w:cs="Consolas"/>
+          <w:color w:val="808080"/>
+          <w:sz w:val="19"/>
+          <w:szCs w:val="19"/>
+          <w:highlight w:val="white"/>
         </w:rPr>
         <w:t>(</w:t>
       </w:r>
@@ -4715,9 +4678,10 @@
       <w:r>
         <w:rPr>
           <w:rFonts w:ascii="Consolas" w:hAnsi="Consolas" w:cs="Consolas"/>
-          <w:sz w:val="19"/>
-          <w:szCs w:val="19"/>
-          <w:lang w:val="en-US"/>
+          <w:color w:val="000000"/>
+          <w:sz w:val="19"/>
+          <w:szCs w:val="19"/>
+          <w:highlight w:val="white"/>
         </w:rPr>
         <w:t>10</w:t>
       </w:r>
@@ -4727,16 +4691,17 @@
           <w:color w:val="808080"/>
           <w:sz w:val="19"/>
           <w:szCs w:val="19"/>
-          <w:lang w:val="en-US"/>
+          <w:highlight w:val="white"/>
         </w:rPr>
         <w:t>,</w:t>
       </w:r>
       <w:r>
         <w:rPr>
           <w:rFonts w:ascii="Consolas" w:hAnsi="Consolas" w:cs="Consolas"/>
-          <w:sz w:val="19"/>
-          <w:szCs w:val="19"/>
-          <w:lang w:val="en-US"/>
+          <w:color w:val="000000"/>
+          <w:sz w:val="19"/>
+          <w:szCs w:val="19"/>
+          <w:highlight w:val="white"/>
         </w:rPr>
         <w:t>0</w:t>
       </w:r>
@@ -4746,16 +4711,17 @@
           <w:color w:val="808080"/>
           <w:sz w:val="19"/>
           <w:szCs w:val="19"/>
-          <w:lang w:val="en-US"/>
+          <w:highlight w:val="white"/>
         </w:rPr>
         <w:t>)</w:t>
       </w:r>
       <w:r>
         <w:rPr>
           <w:rFonts w:ascii="Consolas" w:hAnsi="Consolas" w:cs="Consolas"/>
-          <w:sz w:val="19"/>
-          <w:szCs w:val="19"/>
-          <w:lang w:val="en-US"/>
+          <w:color w:val="000000"/>
+          <w:sz w:val="19"/>
+          <w:szCs w:val="19"/>
+          <w:highlight w:val="white"/>
         </w:rPr>
         <w:t xml:space="preserve"> </w:t>
       </w:r>
@@ -4765,7 +4731,7 @@
           <w:color w:val="808080"/>
           <w:sz w:val="19"/>
           <w:szCs w:val="19"/>
-          <w:lang w:val="en-US"/>
+          <w:highlight w:val="white"/>
         </w:rPr>
         <w:t>,</w:t>
       </w:r>
@@ -4778,19 +4744,20 @@
         <w:spacing w:after="0" w:line="240" w:lineRule="auto"/>
         <w:rPr>
           <w:rFonts w:ascii="Consolas" w:hAnsi="Consolas" w:cs="Consolas"/>
-          <w:sz w:val="19"/>
-          <w:szCs w:val="19"/>
-          <w:lang w:val="en-US"/>
-        </w:rPr>
-      </w:pPr>
-      <w:r>
-        <w:rPr>
-          <w:rFonts w:ascii="Consolas" w:hAnsi="Consolas" w:cs="Consolas"/>
-          <w:sz w:val="19"/>
-          <w:szCs w:val="19"/>
-          <w:lang w:val="en-US"/>
-        </w:rPr>
-        <w:lastRenderedPageBreak/>
+          <w:color w:val="000000"/>
+          <w:sz w:val="19"/>
+          <w:szCs w:val="19"/>
+          <w:highlight w:val="white"/>
+        </w:rPr>
+      </w:pPr>
+      <w:r>
+        <w:rPr>
+          <w:rFonts w:ascii="Consolas" w:hAnsi="Consolas" w:cs="Consolas"/>
+          <w:color w:val="000000"/>
+          <w:sz w:val="19"/>
+          <w:szCs w:val="19"/>
+          <w:highlight w:val="white"/>
+        </w:rPr>
         <w:tab/>
         <w:t>[</w:t>
       </w:r>
@@ -4798,9 +4765,10 @@
       <w:r>
         <w:rPr>
           <w:rFonts w:ascii="Consolas" w:hAnsi="Consolas" w:cs="Consolas"/>
-          <w:sz w:val="19"/>
-          <w:szCs w:val="19"/>
-          <w:lang w:val="en-US"/>
+          <w:color w:val="000000"/>
+          <w:sz w:val="19"/>
+          <w:szCs w:val="19"/>
+          <w:highlight w:val="white"/>
         </w:rPr>
         <w:t>TarifaBase</w:t>
       </w:r>
@@ -4808,12 +4776,14 @@
       <w:r>
         <w:rPr>
           <w:rFonts w:ascii="Consolas" w:hAnsi="Consolas" w:cs="Consolas"/>
-          <w:sz w:val="19"/>
-          <w:szCs w:val="19"/>
-          <w:lang w:val="en-US"/>
+          <w:color w:val="000000"/>
+          <w:sz w:val="19"/>
+          <w:szCs w:val="19"/>
+          <w:highlight w:val="white"/>
         </w:rPr>
         <w:t xml:space="preserve">] </w:t>
       </w:r>
+      <w:proofErr w:type="spellStart"/>
       <w:proofErr w:type="gramStart"/>
       <w:r>
         <w:rPr>
@@ -4821,17 +4791,18 @@
           <w:color w:val="0000FF"/>
           <w:sz w:val="19"/>
           <w:szCs w:val="19"/>
-          <w:lang w:val="en-US"/>
+          <w:highlight w:val="white"/>
         </w:rPr>
         <w:t>numeric</w:t>
       </w:r>
-      <w:r>
-        <w:rPr>
-          <w:rFonts w:ascii="Consolas" w:hAnsi="Consolas" w:cs="Consolas"/>
-          <w:color w:val="808080"/>
-          <w:sz w:val="19"/>
-          <w:szCs w:val="19"/>
-          <w:lang w:val="en-US"/>
+      <w:proofErr w:type="spellEnd"/>
+      <w:r>
+        <w:rPr>
+          <w:rFonts w:ascii="Consolas" w:hAnsi="Consolas" w:cs="Consolas"/>
+          <w:color w:val="808080"/>
+          <w:sz w:val="19"/>
+          <w:szCs w:val="19"/>
+          <w:highlight w:val="white"/>
         </w:rPr>
         <w:t>(</w:t>
       </w:r>
@@ -4839,9 +4810,10 @@
       <w:r>
         <w:rPr>
           <w:rFonts w:ascii="Consolas" w:hAnsi="Consolas" w:cs="Consolas"/>
-          <w:sz w:val="19"/>
-          <w:szCs w:val="19"/>
-          <w:lang w:val="en-US"/>
+          <w:color w:val="000000"/>
+          <w:sz w:val="19"/>
+          <w:szCs w:val="19"/>
+          <w:highlight w:val="white"/>
         </w:rPr>
         <w:t>10</w:t>
       </w:r>
@@ -4851,16 +4823,17 @@
           <w:color w:val="808080"/>
           <w:sz w:val="19"/>
           <w:szCs w:val="19"/>
-          <w:lang w:val="en-US"/>
+          <w:highlight w:val="white"/>
         </w:rPr>
         <w:t>,</w:t>
       </w:r>
       <w:r>
         <w:rPr>
           <w:rFonts w:ascii="Consolas" w:hAnsi="Consolas" w:cs="Consolas"/>
-          <w:sz w:val="19"/>
-          <w:szCs w:val="19"/>
-          <w:lang w:val="en-US"/>
+          <w:color w:val="000000"/>
+          <w:sz w:val="19"/>
+          <w:szCs w:val="19"/>
+          <w:highlight w:val="white"/>
         </w:rPr>
         <w:t>2</w:t>
       </w:r>
@@ -4870,7 +4843,7 @@
           <w:color w:val="808080"/>
           <w:sz w:val="19"/>
           <w:szCs w:val="19"/>
-          <w:lang w:val="en-US"/>
+          <w:highlight w:val="white"/>
         </w:rPr>
         <w:t>),</w:t>
       </w:r>
@@ -4883,59 +4856,43 @@
         <w:spacing w:after="0" w:line="240" w:lineRule="auto"/>
         <w:rPr>
           <w:rFonts w:ascii="Consolas" w:hAnsi="Consolas" w:cs="Consolas"/>
-          <w:sz w:val="19"/>
-          <w:szCs w:val="19"/>
-          <w:lang w:val="en-US"/>
-        </w:rPr>
-      </w:pPr>
-      <w:r>
-        <w:rPr>
-          <w:rFonts w:ascii="Consolas" w:hAnsi="Consolas" w:cs="Consolas"/>
-          <w:sz w:val="19"/>
-          <w:szCs w:val="19"/>
-          <w:lang w:val="en-US"/>
+          <w:color w:val="000000"/>
+          <w:sz w:val="19"/>
+          <w:szCs w:val="19"/>
+          <w:highlight w:val="white"/>
+        </w:rPr>
+      </w:pPr>
+      <w:r>
+        <w:rPr>
+          <w:rFonts w:ascii="Consolas" w:hAnsi="Consolas" w:cs="Consolas"/>
+          <w:color w:val="000000"/>
+          <w:sz w:val="19"/>
+          <w:szCs w:val="19"/>
+          <w:highlight w:val="white"/>
         </w:rPr>
         <w:tab/>
-        <w:t>[</w:t>
+        <w:t xml:space="preserve">[Ganancia] </w:t>
       </w:r>
       <w:proofErr w:type="spellStart"/>
-      <w:r>
-        <w:rPr>
-          <w:rFonts w:ascii="Consolas" w:hAnsi="Consolas" w:cs="Consolas"/>
-          <w:sz w:val="19"/>
-          <w:szCs w:val="19"/>
-          <w:lang w:val="en-US"/>
-        </w:rPr>
-        <w:t>Ganancia</w:t>
+      <w:proofErr w:type="gramStart"/>
+      <w:r>
+        <w:rPr>
+          <w:rFonts w:ascii="Consolas" w:hAnsi="Consolas" w:cs="Consolas"/>
+          <w:color w:val="0000FF"/>
+          <w:sz w:val="19"/>
+          <w:szCs w:val="19"/>
+          <w:highlight w:val="white"/>
+        </w:rPr>
+        <w:t>numeric</w:t>
       </w:r>
       <w:proofErr w:type="spellEnd"/>
       <w:r>
         <w:rPr>
           <w:rFonts w:ascii="Consolas" w:hAnsi="Consolas" w:cs="Consolas"/>
-          <w:sz w:val="19"/>
-          <w:szCs w:val="19"/>
-          <w:lang w:val="en-US"/>
-        </w:rPr>
-        <w:t xml:space="preserve">] </w:t>
-      </w:r>
-      <w:proofErr w:type="gramStart"/>
-      <w:r>
-        <w:rPr>
-          <w:rFonts w:ascii="Consolas" w:hAnsi="Consolas" w:cs="Consolas"/>
-          <w:color w:val="0000FF"/>
-          <w:sz w:val="19"/>
-          <w:szCs w:val="19"/>
-          <w:lang w:val="en-US"/>
-        </w:rPr>
-        <w:t>numeric</w:t>
-      </w:r>
-      <w:r>
-        <w:rPr>
-          <w:rFonts w:ascii="Consolas" w:hAnsi="Consolas" w:cs="Consolas"/>
-          <w:color w:val="808080"/>
-          <w:sz w:val="19"/>
-          <w:szCs w:val="19"/>
-          <w:lang w:val="en-US"/>
+          <w:color w:val="808080"/>
+          <w:sz w:val="19"/>
+          <w:szCs w:val="19"/>
+          <w:highlight w:val="white"/>
         </w:rPr>
         <w:t>(</w:t>
       </w:r>
@@ -4943,9 +4900,10 @@
       <w:r>
         <w:rPr>
           <w:rFonts w:ascii="Consolas" w:hAnsi="Consolas" w:cs="Consolas"/>
-          <w:sz w:val="19"/>
-          <w:szCs w:val="19"/>
-          <w:lang w:val="en-US"/>
+          <w:color w:val="000000"/>
+          <w:sz w:val="19"/>
+          <w:szCs w:val="19"/>
+          <w:highlight w:val="white"/>
         </w:rPr>
         <w:t>10</w:t>
       </w:r>
@@ -4955,16 +4913,17 @@
           <w:color w:val="808080"/>
           <w:sz w:val="19"/>
           <w:szCs w:val="19"/>
-          <w:lang w:val="en-US"/>
+          <w:highlight w:val="white"/>
         </w:rPr>
         <w:t>,</w:t>
       </w:r>
       <w:r>
         <w:rPr>
           <w:rFonts w:ascii="Consolas" w:hAnsi="Consolas" w:cs="Consolas"/>
-          <w:sz w:val="19"/>
-          <w:szCs w:val="19"/>
-          <w:lang w:val="en-US"/>
+          <w:color w:val="000000"/>
+          <w:sz w:val="19"/>
+          <w:szCs w:val="19"/>
+          <w:highlight w:val="white"/>
         </w:rPr>
         <w:t>2</w:t>
       </w:r>
@@ -4974,7 +4933,7 @@
           <w:color w:val="808080"/>
           <w:sz w:val="19"/>
           <w:szCs w:val="19"/>
-          <w:lang w:val="en-US"/>
+          <w:highlight w:val="white"/>
         </w:rPr>
         <w:t>),</w:t>
       </w:r>
@@ -4987,59 +4946,43 @@
         <w:spacing w:after="0" w:line="240" w:lineRule="auto"/>
         <w:rPr>
           <w:rFonts w:ascii="Consolas" w:hAnsi="Consolas" w:cs="Consolas"/>
-          <w:sz w:val="19"/>
-          <w:szCs w:val="19"/>
-          <w:lang w:val="en-US"/>
-        </w:rPr>
-      </w:pPr>
-      <w:r>
-        <w:rPr>
-          <w:rFonts w:ascii="Consolas" w:hAnsi="Consolas" w:cs="Consolas"/>
-          <w:sz w:val="19"/>
-          <w:szCs w:val="19"/>
-          <w:lang w:val="en-US"/>
+          <w:color w:val="000000"/>
+          <w:sz w:val="19"/>
+          <w:szCs w:val="19"/>
+          <w:highlight w:val="white"/>
+        </w:rPr>
+      </w:pPr>
+      <w:r>
+        <w:rPr>
+          <w:rFonts w:ascii="Consolas" w:hAnsi="Consolas" w:cs="Consolas"/>
+          <w:color w:val="000000"/>
+          <w:sz w:val="19"/>
+          <w:szCs w:val="19"/>
+          <w:highlight w:val="white"/>
         </w:rPr>
         <w:tab/>
-        <w:t>[</w:t>
+        <w:t xml:space="preserve">[Mantenimiento] </w:t>
       </w:r>
       <w:proofErr w:type="spellStart"/>
-      <w:r>
-        <w:rPr>
-          <w:rFonts w:ascii="Consolas" w:hAnsi="Consolas" w:cs="Consolas"/>
-          <w:sz w:val="19"/>
-          <w:szCs w:val="19"/>
-          <w:lang w:val="en-US"/>
-        </w:rPr>
-        <w:t>Mantenimiento</w:t>
+      <w:proofErr w:type="gramStart"/>
+      <w:r>
+        <w:rPr>
+          <w:rFonts w:ascii="Consolas" w:hAnsi="Consolas" w:cs="Consolas"/>
+          <w:color w:val="0000FF"/>
+          <w:sz w:val="19"/>
+          <w:szCs w:val="19"/>
+          <w:highlight w:val="white"/>
+        </w:rPr>
+        <w:t>numeric</w:t>
       </w:r>
       <w:proofErr w:type="spellEnd"/>
       <w:r>
         <w:rPr>
           <w:rFonts w:ascii="Consolas" w:hAnsi="Consolas" w:cs="Consolas"/>
-          <w:sz w:val="19"/>
-          <w:szCs w:val="19"/>
-          <w:lang w:val="en-US"/>
-        </w:rPr>
-        <w:t xml:space="preserve">] </w:t>
-      </w:r>
-      <w:proofErr w:type="gramStart"/>
-      <w:r>
-        <w:rPr>
-          <w:rFonts w:ascii="Consolas" w:hAnsi="Consolas" w:cs="Consolas"/>
-          <w:color w:val="0000FF"/>
-          <w:sz w:val="19"/>
-          <w:szCs w:val="19"/>
-          <w:lang w:val="en-US"/>
-        </w:rPr>
-        <w:t>numeric</w:t>
-      </w:r>
-      <w:r>
-        <w:rPr>
-          <w:rFonts w:ascii="Consolas" w:hAnsi="Consolas" w:cs="Consolas"/>
-          <w:color w:val="808080"/>
-          <w:sz w:val="19"/>
-          <w:szCs w:val="19"/>
-          <w:lang w:val="en-US"/>
+          <w:color w:val="808080"/>
+          <w:sz w:val="19"/>
+          <w:szCs w:val="19"/>
+          <w:highlight w:val="white"/>
         </w:rPr>
         <w:t>(</w:t>
       </w:r>
@@ -5047,9 +4990,10 @@
       <w:r>
         <w:rPr>
           <w:rFonts w:ascii="Consolas" w:hAnsi="Consolas" w:cs="Consolas"/>
-          <w:sz w:val="19"/>
-          <w:szCs w:val="19"/>
-          <w:lang w:val="en-US"/>
+          <w:color w:val="000000"/>
+          <w:sz w:val="19"/>
+          <w:szCs w:val="19"/>
+          <w:highlight w:val="white"/>
         </w:rPr>
         <w:t>10</w:t>
       </w:r>
@@ -5059,16 +5003,17 @@
           <w:color w:val="808080"/>
           <w:sz w:val="19"/>
           <w:szCs w:val="19"/>
-          <w:lang w:val="en-US"/>
+          <w:highlight w:val="white"/>
         </w:rPr>
         <w:t>,</w:t>
       </w:r>
       <w:r>
         <w:rPr>
           <w:rFonts w:ascii="Consolas" w:hAnsi="Consolas" w:cs="Consolas"/>
-          <w:sz w:val="19"/>
-          <w:szCs w:val="19"/>
-          <w:lang w:val="en-US"/>
+          <w:color w:val="000000"/>
+          <w:sz w:val="19"/>
+          <w:szCs w:val="19"/>
+          <w:highlight w:val="white"/>
         </w:rPr>
         <w:t>2</w:t>
       </w:r>
@@ -5078,7 +5023,7 @@
           <w:color w:val="808080"/>
           <w:sz w:val="19"/>
           <w:szCs w:val="19"/>
-          <w:lang w:val="en-US"/>
+          <w:highlight w:val="white"/>
         </w:rPr>
         <w:t>),</w:t>
       </w:r>
@@ -5091,17 +5036,19 @@
         <w:spacing w:after="0" w:line="240" w:lineRule="auto"/>
         <w:rPr>
           <w:rFonts w:ascii="Consolas" w:hAnsi="Consolas" w:cs="Consolas"/>
-          <w:sz w:val="19"/>
-          <w:szCs w:val="19"/>
-          <w:lang w:val="en-US"/>
-        </w:rPr>
-      </w:pPr>
-      <w:r>
-        <w:rPr>
-          <w:rFonts w:ascii="Consolas" w:hAnsi="Consolas" w:cs="Consolas"/>
-          <w:sz w:val="19"/>
-          <w:szCs w:val="19"/>
-          <w:lang w:val="en-US"/>
+          <w:color w:val="000000"/>
+          <w:sz w:val="19"/>
+          <w:szCs w:val="19"/>
+          <w:highlight w:val="white"/>
+        </w:rPr>
+      </w:pPr>
+      <w:r>
+        <w:rPr>
+          <w:rFonts w:ascii="Consolas" w:hAnsi="Consolas" w:cs="Consolas"/>
+          <w:color w:val="000000"/>
+          <w:sz w:val="19"/>
+          <w:szCs w:val="19"/>
+          <w:highlight w:val="white"/>
         </w:rPr>
         <w:tab/>
         <w:t>[</w:t>
@@ -5110,9 +5057,10 @@
       <w:r>
         <w:rPr>
           <w:rFonts w:ascii="Consolas" w:hAnsi="Consolas" w:cs="Consolas"/>
-          <w:sz w:val="19"/>
-          <w:szCs w:val="19"/>
-          <w:lang w:val="en-US"/>
+          <w:color w:val="000000"/>
+          <w:sz w:val="19"/>
+          <w:szCs w:val="19"/>
+          <w:highlight w:val="white"/>
         </w:rPr>
         <w:t>ImpVentas</w:t>
       </w:r>
@@ -5120,12 +5068,14 @@
       <w:r>
         <w:rPr>
           <w:rFonts w:ascii="Consolas" w:hAnsi="Consolas" w:cs="Consolas"/>
-          <w:sz w:val="19"/>
-          <w:szCs w:val="19"/>
-          <w:lang w:val="en-US"/>
+          <w:color w:val="000000"/>
+          <w:sz w:val="19"/>
+          <w:szCs w:val="19"/>
+          <w:highlight w:val="white"/>
         </w:rPr>
         <w:t xml:space="preserve">] </w:t>
       </w:r>
+      <w:proofErr w:type="spellStart"/>
       <w:proofErr w:type="gramStart"/>
       <w:r>
         <w:rPr>
@@ -5133,17 +5083,18 @@
           <w:color w:val="0000FF"/>
           <w:sz w:val="19"/>
           <w:szCs w:val="19"/>
-          <w:lang w:val="en-US"/>
+          <w:highlight w:val="white"/>
         </w:rPr>
         <w:t>numeric</w:t>
       </w:r>
-      <w:r>
-        <w:rPr>
-          <w:rFonts w:ascii="Consolas" w:hAnsi="Consolas" w:cs="Consolas"/>
-          <w:color w:val="808080"/>
-          <w:sz w:val="19"/>
-          <w:szCs w:val="19"/>
-          <w:lang w:val="en-US"/>
+      <w:proofErr w:type="spellEnd"/>
+      <w:r>
+        <w:rPr>
+          <w:rFonts w:ascii="Consolas" w:hAnsi="Consolas" w:cs="Consolas"/>
+          <w:color w:val="808080"/>
+          <w:sz w:val="19"/>
+          <w:szCs w:val="19"/>
+          <w:highlight w:val="white"/>
         </w:rPr>
         <w:t>(</w:t>
       </w:r>
@@ -5151,9 +5102,10 @@
       <w:r>
         <w:rPr>
           <w:rFonts w:ascii="Consolas" w:hAnsi="Consolas" w:cs="Consolas"/>
-          <w:sz w:val="19"/>
-          <w:szCs w:val="19"/>
-          <w:lang w:val="en-US"/>
+          <w:color w:val="000000"/>
+          <w:sz w:val="19"/>
+          <w:szCs w:val="19"/>
+          <w:highlight w:val="white"/>
         </w:rPr>
         <w:t>10</w:t>
       </w:r>
@@ -5163,16 +5115,17 @@
           <w:color w:val="808080"/>
           <w:sz w:val="19"/>
           <w:szCs w:val="19"/>
-          <w:lang w:val="en-US"/>
+          <w:highlight w:val="white"/>
         </w:rPr>
         <w:t>,</w:t>
       </w:r>
       <w:r>
         <w:rPr>
           <w:rFonts w:ascii="Consolas" w:hAnsi="Consolas" w:cs="Consolas"/>
-          <w:sz w:val="19"/>
-          <w:szCs w:val="19"/>
-          <w:lang w:val="en-US"/>
+          <w:color w:val="000000"/>
+          <w:sz w:val="19"/>
+          <w:szCs w:val="19"/>
+          <w:highlight w:val="white"/>
         </w:rPr>
         <w:t>2</w:t>
       </w:r>
@@ -5182,7 +5135,7 @@
           <w:color w:val="808080"/>
           <w:sz w:val="19"/>
           <w:szCs w:val="19"/>
-          <w:lang w:val="en-US"/>
+          <w:highlight w:val="white"/>
         </w:rPr>
         <w:t>),</w:t>
       </w:r>
@@ -5195,17 +5148,19 @@
         <w:spacing w:after="0" w:line="240" w:lineRule="auto"/>
         <w:rPr>
           <w:rFonts w:ascii="Consolas" w:hAnsi="Consolas" w:cs="Consolas"/>
-          <w:sz w:val="19"/>
-          <w:szCs w:val="19"/>
-          <w:lang w:val="en-US"/>
-        </w:rPr>
-      </w:pPr>
-      <w:r>
-        <w:rPr>
-          <w:rFonts w:ascii="Consolas" w:hAnsi="Consolas" w:cs="Consolas"/>
-          <w:sz w:val="19"/>
-          <w:szCs w:val="19"/>
-          <w:lang w:val="en-US"/>
+          <w:color w:val="000000"/>
+          <w:sz w:val="19"/>
+          <w:szCs w:val="19"/>
+          <w:highlight w:val="white"/>
+        </w:rPr>
+      </w:pPr>
+      <w:r>
+        <w:rPr>
+          <w:rFonts w:ascii="Consolas" w:hAnsi="Consolas" w:cs="Consolas"/>
+          <w:color w:val="000000"/>
+          <w:sz w:val="19"/>
+          <w:szCs w:val="19"/>
+          <w:highlight w:val="white"/>
         </w:rPr>
         <w:tab/>
         <w:t>[</w:t>
@@ -5214,9 +5169,10 @@
       <w:r>
         <w:rPr>
           <w:rFonts w:ascii="Consolas" w:hAnsi="Consolas" w:cs="Consolas"/>
-          <w:sz w:val="19"/>
-          <w:szCs w:val="19"/>
-          <w:lang w:val="en-US"/>
+          <w:color w:val="000000"/>
+          <w:sz w:val="19"/>
+          <w:szCs w:val="19"/>
+          <w:highlight w:val="white"/>
         </w:rPr>
         <w:t>TotalACobrar</w:t>
       </w:r>
@@ -5224,12 +5180,14 @@
       <w:r>
         <w:rPr>
           <w:rFonts w:ascii="Consolas" w:hAnsi="Consolas" w:cs="Consolas"/>
-          <w:sz w:val="19"/>
-          <w:szCs w:val="19"/>
-          <w:lang w:val="en-US"/>
+          <w:color w:val="000000"/>
+          <w:sz w:val="19"/>
+          <w:szCs w:val="19"/>
+          <w:highlight w:val="white"/>
         </w:rPr>
         <w:t xml:space="preserve">] </w:t>
       </w:r>
+      <w:proofErr w:type="spellStart"/>
       <w:proofErr w:type="gramStart"/>
       <w:r>
         <w:rPr>
@@ -5237,17 +5195,18 @@
           <w:color w:val="0000FF"/>
           <w:sz w:val="19"/>
           <w:szCs w:val="19"/>
-          <w:lang w:val="en-US"/>
+          <w:highlight w:val="white"/>
         </w:rPr>
         <w:t>numeric</w:t>
       </w:r>
-      <w:r>
-        <w:rPr>
-          <w:rFonts w:ascii="Consolas" w:hAnsi="Consolas" w:cs="Consolas"/>
-          <w:color w:val="808080"/>
-          <w:sz w:val="19"/>
-          <w:szCs w:val="19"/>
-          <w:lang w:val="en-US"/>
+      <w:proofErr w:type="spellEnd"/>
+      <w:r>
+        <w:rPr>
+          <w:rFonts w:ascii="Consolas" w:hAnsi="Consolas" w:cs="Consolas"/>
+          <w:color w:val="808080"/>
+          <w:sz w:val="19"/>
+          <w:szCs w:val="19"/>
+          <w:highlight w:val="white"/>
         </w:rPr>
         <w:t>(</w:t>
       </w:r>
@@ -5255,9 +5214,10 @@
       <w:r>
         <w:rPr>
           <w:rFonts w:ascii="Consolas" w:hAnsi="Consolas" w:cs="Consolas"/>
-          <w:sz w:val="19"/>
-          <w:szCs w:val="19"/>
-          <w:lang w:val="en-US"/>
+          <w:color w:val="000000"/>
+          <w:sz w:val="19"/>
+          <w:szCs w:val="19"/>
+          <w:highlight w:val="white"/>
         </w:rPr>
         <w:t>10</w:t>
       </w:r>
@@ -5267,16 +5227,17 @@
           <w:color w:val="808080"/>
           <w:sz w:val="19"/>
           <w:szCs w:val="19"/>
-          <w:lang w:val="en-US"/>
+          <w:highlight w:val="white"/>
         </w:rPr>
         <w:t>,</w:t>
       </w:r>
       <w:r>
         <w:rPr>
           <w:rFonts w:ascii="Consolas" w:hAnsi="Consolas" w:cs="Consolas"/>
-          <w:sz w:val="19"/>
-          <w:szCs w:val="19"/>
-          <w:lang w:val="en-US"/>
+          <w:color w:val="000000"/>
+          <w:sz w:val="19"/>
+          <w:szCs w:val="19"/>
+          <w:highlight w:val="white"/>
         </w:rPr>
         <w:t>2</w:t>
       </w:r>
@@ -5286,16 +5247,17 @@
           <w:color w:val="808080"/>
           <w:sz w:val="19"/>
           <w:szCs w:val="19"/>
-          <w:lang w:val="en-US"/>
+          <w:highlight w:val="white"/>
         </w:rPr>
         <w:t>),</w:t>
       </w:r>
       <w:r>
         <w:rPr>
           <w:rFonts w:ascii="Consolas" w:hAnsi="Consolas" w:cs="Consolas"/>
-          <w:sz w:val="19"/>
-          <w:szCs w:val="19"/>
-          <w:lang w:val="en-US"/>
+          <w:color w:val="000000"/>
+          <w:sz w:val="19"/>
+          <w:szCs w:val="19"/>
+          <w:highlight w:val="white"/>
         </w:rPr>
         <w:tab/>
       </w:r>
@@ -5308,17 +5270,19 @@
         <w:spacing w:after="0" w:line="240" w:lineRule="auto"/>
         <w:rPr>
           <w:rFonts w:ascii="Consolas" w:hAnsi="Consolas" w:cs="Consolas"/>
-          <w:sz w:val="19"/>
-          <w:szCs w:val="19"/>
-          <w:lang w:val="en-US"/>
-        </w:rPr>
-      </w:pPr>
-      <w:r>
-        <w:rPr>
-          <w:rFonts w:ascii="Consolas" w:hAnsi="Consolas" w:cs="Consolas"/>
-          <w:sz w:val="19"/>
-          <w:szCs w:val="19"/>
-          <w:lang w:val="en-US"/>
+          <w:color w:val="000000"/>
+          <w:sz w:val="19"/>
+          <w:szCs w:val="19"/>
+          <w:highlight w:val="white"/>
+        </w:rPr>
+      </w:pPr>
+      <w:r>
+        <w:rPr>
+          <w:rFonts w:ascii="Consolas" w:hAnsi="Consolas" w:cs="Consolas"/>
+          <w:color w:val="000000"/>
+          <w:sz w:val="19"/>
+          <w:szCs w:val="19"/>
+          <w:highlight w:val="white"/>
         </w:rPr>
         <w:tab/>
         <w:t>[</w:t>
@@ -5327,9 +5291,10 @@
       <w:r>
         <w:rPr>
           <w:rFonts w:ascii="Consolas" w:hAnsi="Consolas" w:cs="Consolas"/>
-          <w:sz w:val="19"/>
-          <w:szCs w:val="19"/>
-          <w:lang w:val="en-US"/>
+          <w:color w:val="000000"/>
+          <w:sz w:val="19"/>
+          <w:szCs w:val="19"/>
+          <w:highlight w:val="white"/>
         </w:rPr>
         <w:t>FechaHoraIngreso</w:t>
       </w:r>
@@ -5337,29 +5302,32 @@
       <w:r>
         <w:rPr>
           <w:rFonts w:ascii="Consolas" w:hAnsi="Consolas" w:cs="Consolas"/>
-          <w:sz w:val="19"/>
-          <w:szCs w:val="19"/>
-          <w:lang w:val="en-US"/>
+          <w:color w:val="000000"/>
+          <w:sz w:val="19"/>
+          <w:szCs w:val="19"/>
+          <w:highlight w:val="white"/>
         </w:rPr>
         <w:t xml:space="preserve">] </w:t>
       </w:r>
+      <w:proofErr w:type="spellStart"/>
       <w:r>
         <w:rPr>
           <w:rFonts w:ascii="Consolas" w:hAnsi="Consolas" w:cs="Consolas"/>
           <w:color w:val="0000FF"/>
           <w:sz w:val="19"/>
           <w:szCs w:val="19"/>
-          <w:lang w:val="en-US"/>
+          <w:highlight w:val="white"/>
         </w:rPr>
         <w:t>datetime</w:t>
       </w:r>
-      <w:r>
-        <w:rPr>
-          <w:rFonts w:ascii="Consolas" w:hAnsi="Consolas" w:cs="Consolas"/>
-          <w:color w:val="808080"/>
-          <w:sz w:val="19"/>
-          <w:szCs w:val="19"/>
-          <w:lang w:val="en-US"/>
+      <w:proofErr w:type="spellEnd"/>
+      <w:r>
+        <w:rPr>
+          <w:rFonts w:ascii="Consolas" w:hAnsi="Consolas" w:cs="Consolas"/>
+          <w:color w:val="808080"/>
+          <w:sz w:val="19"/>
+          <w:szCs w:val="19"/>
+          <w:highlight w:val="white"/>
         </w:rPr>
         <w:t>,</w:t>
       </w:r>
@@ -5372,17 +5340,19 @@
         <w:spacing w:after="0" w:line="240" w:lineRule="auto"/>
         <w:rPr>
           <w:rFonts w:ascii="Consolas" w:hAnsi="Consolas" w:cs="Consolas"/>
-          <w:sz w:val="19"/>
-          <w:szCs w:val="19"/>
-          <w:lang w:val="en-US"/>
-        </w:rPr>
-      </w:pPr>
-      <w:r>
-        <w:rPr>
-          <w:rFonts w:ascii="Consolas" w:hAnsi="Consolas" w:cs="Consolas"/>
-          <w:sz w:val="19"/>
-          <w:szCs w:val="19"/>
-          <w:lang w:val="en-US"/>
+          <w:color w:val="000000"/>
+          <w:sz w:val="19"/>
+          <w:szCs w:val="19"/>
+          <w:highlight w:val="white"/>
+        </w:rPr>
+      </w:pPr>
+      <w:r>
+        <w:rPr>
+          <w:rFonts w:ascii="Consolas" w:hAnsi="Consolas" w:cs="Consolas"/>
+          <w:color w:val="000000"/>
+          <w:sz w:val="19"/>
+          <w:szCs w:val="19"/>
+          <w:highlight w:val="white"/>
         </w:rPr>
         <w:tab/>
         <w:t>[</w:t>
@@ -5391,9 +5361,10 @@
       <w:r>
         <w:rPr>
           <w:rFonts w:ascii="Consolas" w:hAnsi="Consolas" w:cs="Consolas"/>
-          <w:sz w:val="19"/>
-          <w:szCs w:val="19"/>
-          <w:lang w:val="en-US"/>
+          <w:color w:val="000000"/>
+          <w:sz w:val="19"/>
+          <w:szCs w:val="19"/>
+          <w:highlight w:val="white"/>
         </w:rPr>
         <w:t>FechaHoraSalida</w:t>
       </w:r>
@@ -5401,29 +5372,32 @@
       <w:r>
         <w:rPr>
           <w:rFonts w:ascii="Consolas" w:hAnsi="Consolas" w:cs="Consolas"/>
-          <w:sz w:val="19"/>
-          <w:szCs w:val="19"/>
-          <w:lang w:val="en-US"/>
+          <w:color w:val="000000"/>
+          <w:sz w:val="19"/>
+          <w:szCs w:val="19"/>
+          <w:highlight w:val="white"/>
         </w:rPr>
         <w:t xml:space="preserve">] </w:t>
       </w:r>
+      <w:proofErr w:type="spellStart"/>
       <w:r>
         <w:rPr>
           <w:rFonts w:ascii="Consolas" w:hAnsi="Consolas" w:cs="Consolas"/>
           <w:color w:val="0000FF"/>
           <w:sz w:val="19"/>
           <w:szCs w:val="19"/>
-          <w:lang w:val="en-US"/>
+          <w:highlight w:val="white"/>
         </w:rPr>
         <w:t>datetime</w:t>
       </w:r>
-      <w:r>
-        <w:rPr>
-          <w:rFonts w:ascii="Consolas" w:hAnsi="Consolas" w:cs="Consolas"/>
-          <w:color w:val="808080"/>
-          <w:sz w:val="19"/>
-          <w:szCs w:val="19"/>
-          <w:lang w:val="en-US"/>
+      <w:proofErr w:type="spellEnd"/>
+      <w:r>
+        <w:rPr>
+          <w:rFonts w:ascii="Consolas" w:hAnsi="Consolas" w:cs="Consolas"/>
+          <w:color w:val="808080"/>
+          <w:sz w:val="19"/>
+          <w:szCs w:val="19"/>
+          <w:highlight w:val="white"/>
         </w:rPr>
         <w:t>,</w:t>
       </w:r>
@@ -5436,17 +5410,19 @@
         <w:spacing w:after="0" w:line="240" w:lineRule="auto"/>
         <w:rPr>
           <w:rFonts w:ascii="Consolas" w:hAnsi="Consolas" w:cs="Consolas"/>
-          <w:sz w:val="19"/>
-          <w:szCs w:val="19"/>
-          <w:lang w:val="en-US"/>
-        </w:rPr>
-      </w:pPr>
-      <w:r>
-        <w:rPr>
-          <w:rFonts w:ascii="Consolas" w:hAnsi="Consolas" w:cs="Consolas"/>
-          <w:sz w:val="19"/>
-          <w:szCs w:val="19"/>
-          <w:lang w:val="en-US"/>
+          <w:color w:val="000000"/>
+          <w:sz w:val="19"/>
+          <w:szCs w:val="19"/>
+          <w:highlight w:val="white"/>
+        </w:rPr>
+      </w:pPr>
+      <w:r>
+        <w:rPr>
+          <w:rFonts w:ascii="Consolas" w:hAnsi="Consolas" w:cs="Consolas"/>
+          <w:color w:val="000000"/>
+          <w:sz w:val="19"/>
+          <w:szCs w:val="19"/>
+          <w:highlight w:val="white"/>
         </w:rPr>
         <w:tab/>
         <w:t>[</w:t>
@@ -5455,9 +5431,10 @@
       <w:r>
         <w:rPr>
           <w:rFonts w:ascii="Consolas" w:hAnsi="Consolas" w:cs="Consolas"/>
-          <w:sz w:val="19"/>
-          <w:szCs w:val="19"/>
-          <w:lang w:val="en-US"/>
+          <w:color w:val="000000"/>
+          <w:sz w:val="19"/>
+          <w:szCs w:val="19"/>
+          <w:highlight w:val="white"/>
         </w:rPr>
         <w:t>NombreFeriadoIngreso</w:t>
       </w:r>
@@ -5465,12 +5442,14 @@
       <w:r>
         <w:rPr>
           <w:rFonts w:ascii="Consolas" w:hAnsi="Consolas" w:cs="Consolas"/>
-          <w:sz w:val="19"/>
-          <w:szCs w:val="19"/>
-          <w:lang w:val="en-US"/>
+          <w:color w:val="000000"/>
+          <w:sz w:val="19"/>
+          <w:szCs w:val="19"/>
+          <w:highlight w:val="white"/>
         </w:rPr>
         <w:t xml:space="preserve">] </w:t>
       </w:r>
+      <w:proofErr w:type="spellStart"/>
       <w:proofErr w:type="gramStart"/>
       <w:r>
         <w:rPr>
@@ -5478,17 +5457,18 @@
           <w:color w:val="0000FF"/>
           <w:sz w:val="19"/>
           <w:szCs w:val="19"/>
-          <w:lang w:val="en-US"/>
+          <w:highlight w:val="white"/>
         </w:rPr>
         <w:t>varchar</w:t>
       </w:r>
-      <w:r>
-        <w:rPr>
-          <w:rFonts w:ascii="Consolas" w:hAnsi="Consolas" w:cs="Consolas"/>
-          <w:color w:val="808080"/>
-          <w:sz w:val="19"/>
-          <w:szCs w:val="19"/>
-          <w:lang w:val="en-US"/>
+      <w:proofErr w:type="spellEnd"/>
+      <w:r>
+        <w:rPr>
+          <w:rFonts w:ascii="Consolas" w:hAnsi="Consolas" w:cs="Consolas"/>
+          <w:color w:val="808080"/>
+          <w:sz w:val="19"/>
+          <w:szCs w:val="19"/>
+          <w:highlight w:val="white"/>
         </w:rPr>
         <w:t>(</w:t>
       </w:r>
@@ -5496,9 +5476,10 @@
       <w:r>
         <w:rPr>
           <w:rFonts w:ascii="Consolas" w:hAnsi="Consolas" w:cs="Consolas"/>
-          <w:sz w:val="19"/>
-          <w:szCs w:val="19"/>
-          <w:lang w:val="en-US"/>
+          <w:color w:val="000000"/>
+          <w:sz w:val="19"/>
+          <w:szCs w:val="19"/>
+          <w:highlight w:val="white"/>
         </w:rPr>
         <w:t>50</w:t>
       </w:r>
@@ -5508,7 +5489,7 @@
           <w:color w:val="808080"/>
           <w:sz w:val="19"/>
           <w:szCs w:val="19"/>
-          <w:lang w:val="en-US"/>
+          <w:highlight w:val="white"/>
         </w:rPr>
         <w:t>),</w:t>
       </w:r>
@@ -5521,17 +5502,19 @@
         <w:spacing w:after="0" w:line="240" w:lineRule="auto"/>
         <w:rPr>
           <w:rFonts w:ascii="Consolas" w:hAnsi="Consolas" w:cs="Consolas"/>
-          <w:sz w:val="19"/>
-          <w:szCs w:val="19"/>
-          <w:lang w:val="en-US"/>
-        </w:rPr>
-      </w:pPr>
-      <w:r>
-        <w:rPr>
-          <w:rFonts w:ascii="Consolas" w:hAnsi="Consolas" w:cs="Consolas"/>
-          <w:sz w:val="19"/>
-          <w:szCs w:val="19"/>
-          <w:lang w:val="en-US"/>
+          <w:color w:val="000000"/>
+          <w:sz w:val="19"/>
+          <w:szCs w:val="19"/>
+          <w:highlight w:val="white"/>
+        </w:rPr>
+      </w:pPr>
+      <w:r>
+        <w:rPr>
+          <w:rFonts w:ascii="Consolas" w:hAnsi="Consolas" w:cs="Consolas"/>
+          <w:color w:val="000000"/>
+          <w:sz w:val="19"/>
+          <w:szCs w:val="19"/>
+          <w:highlight w:val="white"/>
         </w:rPr>
         <w:tab/>
         <w:t>[</w:t>
@@ -5540,9 +5523,10 @@
       <w:r>
         <w:rPr>
           <w:rFonts w:ascii="Consolas" w:hAnsi="Consolas" w:cs="Consolas"/>
-          <w:sz w:val="19"/>
-          <w:szCs w:val="19"/>
-          <w:lang w:val="en-US"/>
+          <w:color w:val="000000"/>
+          <w:sz w:val="19"/>
+          <w:szCs w:val="19"/>
+          <w:highlight w:val="white"/>
         </w:rPr>
         <w:t>NombreFeriadoSalida</w:t>
       </w:r>
@@ -5550,12 +5534,14 @@
       <w:r>
         <w:rPr>
           <w:rFonts w:ascii="Consolas" w:hAnsi="Consolas" w:cs="Consolas"/>
-          <w:sz w:val="19"/>
-          <w:szCs w:val="19"/>
-          <w:lang w:val="en-US"/>
+          <w:color w:val="000000"/>
+          <w:sz w:val="19"/>
+          <w:szCs w:val="19"/>
+          <w:highlight w:val="white"/>
         </w:rPr>
         <w:t xml:space="preserve">] </w:t>
       </w:r>
+      <w:proofErr w:type="spellStart"/>
       <w:proofErr w:type="gramStart"/>
       <w:r>
         <w:rPr>
@@ -5563,17 +5549,18 @@
           <w:color w:val="0000FF"/>
           <w:sz w:val="19"/>
           <w:szCs w:val="19"/>
-          <w:lang w:val="en-US"/>
+          <w:highlight w:val="white"/>
         </w:rPr>
         <w:t>varchar</w:t>
       </w:r>
-      <w:r>
-        <w:rPr>
-          <w:rFonts w:ascii="Consolas" w:hAnsi="Consolas" w:cs="Consolas"/>
-          <w:color w:val="808080"/>
-          <w:sz w:val="19"/>
-          <w:szCs w:val="19"/>
-          <w:lang w:val="en-US"/>
+      <w:proofErr w:type="spellEnd"/>
+      <w:r>
+        <w:rPr>
+          <w:rFonts w:ascii="Consolas" w:hAnsi="Consolas" w:cs="Consolas"/>
+          <w:color w:val="808080"/>
+          <w:sz w:val="19"/>
+          <w:szCs w:val="19"/>
+          <w:highlight w:val="white"/>
         </w:rPr>
         <w:t>(</w:t>
       </w:r>
@@ -5581,9 +5568,10 @@
       <w:r>
         <w:rPr>
           <w:rFonts w:ascii="Consolas" w:hAnsi="Consolas" w:cs="Consolas"/>
-          <w:sz w:val="19"/>
-          <w:szCs w:val="19"/>
-          <w:lang w:val="en-US"/>
+          <w:color w:val="000000"/>
+          <w:sz w:val="19"/>
+          <w:szCs w:val="19"/>
+          <w:highlight w:val="white"/>
         </w:rPr>
         <w:t>50</w:t>
       </w:r>
@@ -5593,7 +5581,7 @@
           <w:color w:val="808080"/>
           <w:sz w:val="19"/>
           <w:szCs w:val="19"/>
-          <w:lang w:val="en-US"/>
+          <w:highlight w:val="white"/>
         </w:rPr>
         <w:t>),</w:t>
       </w:r>
@@ -5606,17 +5594,19 @@
         <w:spacing w:after="0" w:line="240" w:lineRule="auto"/>
         <w:rPr>
           <w:rFonts w:ascii="Consolas" w:hAnsi="Consolas" w:cs="Consolas"/>
-          <w:sz w:val="19"/>
-          <w:szCs w:val="19"/>
-          <w:lang w:val="en-US"/>
-        </w:rPr>
-      </w:pPr>
-      <w:r>
-        <w:rPr>
-          <w:rFonts w:ascii="Consolas" w:hAnsi="Consolas" w:cs="Consolas"/>
-          <w:sz w:val="19"/>
-          <w:szCs w:val="19"/>
-          <w:lang w:val="en-US"/>
+          <w:color w:val="000000"/>
+          <w:sz w:val="19"/>
+          <w:szCs w:val="19"/>
+          <w:highlight w:val="white"/>
+        </w:rPr>
+      </w:pPr>
+      <w:r>
+        <w:rPr>
+          <w:rFonts w:ascii="Consolas" w:hAnsi="Consolas" w:cs="Consolas"/>
+          <w:color w:val="000000"/>
+          <w:sz w:val="19"/>
+          <w:szCs w:val="19"/>
+          <w:highlight w:val="white"/>
         </w:rPr>
         <w:tab/>
         <w:t>[</w:t>
@@ -5625,9 +5615,10 @@
       <w:r>
         <w:rPr>
           <w:rFonts w:ascii="Consolas" w:hAnsi="Consolas" w:cs="Consolas"/>
-          <w:sz w:val="19"/>
-          <w:szCs w:val="19"/>
-          <w:lang w:val="en-US"/>
+          <w:color w:val="000000"/>
+          <w:sz w:val="19"/>
+          <w:szCs w:val="19"/>
+          <w:highlight w:val="white"/>
         </w:rPr>
         <w:t>CantidadDeMinutos</w:t>
       </w:r>
@@ -5635,29 +5626,32 @@
       <w:r>
         <w:rPr>
           <w:rFonts w:ascii="Consolas" w:hAnsi="Consolas" w:cs="Consolas"/>
-          <w:sz w:val="19"/>
-          <w:szCs w:val="19"/>
-          <w:lang w:val="en-US"/>
+          <w:color w:val="000000"/>
+          <w:sz w:val="19"/>
+          <w:szCs w:val="19"/>
+          <w:highlight w:val="white"/>
         </w:rPr>
         <w:t xml:space="preserve">] </w:t>
       </w:r>
+      <w:proofErr w:type="spellStart"/>
       <w:r>
         <w:rPr>
           <w:rFonts w:ascii="Consolas" w:hAnsi="Consolas" w:cs="Consolas"/>
           <w:color w:val="0000FF"/>
           <w:sz w:val="19"/>
           <w:szCs w:val="19"/>
-          <w:lang w:val="en-US"/>
+          <w:highlight w:val="white"/>
         </w:rPr>
         <w:t>int</w:t>
       </w:r>
-      <w:r>
-        <w:rPr>
-          <w:rFonts w:ascii="Consolas" w:hAnsi="Consolas" w:cs="Consolas"/>
-          <w:color w:val="808080"/>
-          <w:sz w:val="19"/>
-          <w:szCs w:val="19"/>
-          <w:lang w:val="en-US"/>
+      <w:proofErr w:type="spellEnd"/>
+      <w:r>
+        <w:rPr>
+          <w:rFonts w:ascii="Consolas" w:hAnsi="Consolas" w:cs="Consolas"/>
+          <w:color w:val="808080"/>
+          <w:sz w:val="19"/>
+          <w:szCs w:val="19"/>
+          <w:highlight w:val="white"/>
         </w:rPr>
         <w:t>,</w:t>
       </w:r>
@@ -5670,17 +5664,19 @@
         <w:spacing w:after="0" w:line="240" w:lineRule="auto"/>
         <w:rPr>
           <w:rFonts w:ascii="Consolas" w:hAnsi="Consolas" w:cs="Consolas"/>
-          <w:sz w:val="19"/>
-          <w:szCs w:val="19"/>
-          <w:lang w:val="en-US"/>
-        </w:rPr>
-      </w:pPr>
-      <w:r>
-        <w:rPr>
-          <w:rFonts w:ascii="Consolas" w:hAnsi="Consolas" w:cs="Consolas"/>
-          <w:sz w:val="19"/>
-          <w:szCs w:val="19"/>
-          <w:lang w:val="en-US"/>
+          <w:color w:val="000000"/>
+          <w:sz w:val="19"/>
+          <w:szCs w:val="19"/>
+          <w:highlight w:val="white"/>
+        </w:rPr>
+      </w:pPr>
+      <w:r>
+        <w:rPr>
+          <w:rFonts w:ascii="Consolas" w:hAnsi="Consolas" w:cs="Consolas"/>
+          <w:color w:val="000000"/>
+          <w:sz w:val="19"/>
+          <w:szCs w:val="19"/>
+          <w:highlight w:val="white"/>
         </w:rPr>
         <w:tab/>
         <w:t>[</w:t>
@@ -5689,9 +5685,10 @@
       <w:r>
         <w:rPr>
           <w:rFonts w:ascii="Consolas" w:hAnsi="Consolas" w:cs="Consolas"/>
-          <w:sz w:val="19"/>
-          <w:szCs w:val="19"/>
-          <w:lang w:val="en-US"/>
+          <w:color w:val="000000"/>
+          <w:sz w:val="19"/>
+          <w:szCs w:val="19"/>
+          <w:highlight w:val="white"/>
         </w:rPr>
         <w:t>IngresoEnDiaRestriccion</w:t>
       </w:r>
@@ -5699,9 +5696,10 @@
       <w:r>
         <w:rPr>
           <w:rFonts w:ascii="Consolas" w:hAnsi="Consolas" w:cs="Consolas"/>
-          <w:sz w:val="19"/>
-          <w:szCs w:val="19"/>
-          <w:lang w:val="en-US"/>
+          <w:color w:val="000000"/>
+          <w:sz w:val="19"/>
+          <w:szCs w:val="19"/>
+          <w:highlight w:val="white"/>
         </w:rPr>
         <w:t xml:space="preserve">] </w:t>
       </w:r>
@@ -5711,7 +5709,7 @@
           <w:color w:val="0000FF"/>
           <w:sz w:val="19"/>
           <w:szCs w:val="19"/>
-          <w:lang w:val="en-US"/>
+          <w:highlight w:val="white"/>
         </w:rPr>
         <w:t>bit</w:t>
       </w:r>
@@ -5721,7 +5719,7 @@
           <w:color w:val="808080"/>
           <w:sz w:val="19"/>
           <w:szCs w:val="19"/>
-          <w:lang w:val="en-US"/>
+          <w:highlight w:val="white"/>
         </w:rPr>
         <w:t>,</w:t>
       </w:r>
@@ -5734,17 +5732,19 @@
         <w:spacing w:after="0" w:line="240" w:lineRule="auto"/>
         <w:rPr>
           <w:rFonts w:ascii="Consolas" w:hAnsi="Consolas" w:cs="Consolas"/>
-          <w:sz w:val="19"/>
-          <w:szCs w:val="19"/>
-          <w:lang w:val="en-US"/>
-        </w:rPr>
-      </w:pPr>
-      <w:r>
-        <w:rPr>
-          <w:rFonts w:ascii="Consolas" w:hAnsi="Consolas" w:cs="Consolas"/>
-          <w:sz w:val="19"/>
-          <w:szCs w:val="19"/>
-          <w:lang w:val="en-US"/>
+          <w:color w:val="000000"/>
+          <w:sz w:val="19"/>
+          <w:szCs w:val="19"/>
+          <w:highlight w:val="white"/>
+        </w:rPr>
+      </w:pPr>
+      <w:r>
+        <w:rPr>
+          <w:rFonts w:ascii="Consolas" w:hAnsi="Consolas" w:cs="Consolas"/>
+          <w:color w:val="000000"/>
+          <w:sz w:val="19"/>
+          <w:szCs w:val="19"/>
+          <w:highlight w:val="white"/>
         </w:rPr>
         <w:tab/>
         <w:t>[</w:t>
@@ -5753,9 +5753,10 @@
       <w:r>
         <w:rPr>
           <w:rFonts w:ascii="Consolas" w:hAnsi="Consolas" w:cs="Consolas"/>
-          <w:sz w:val="19"/>
-          <w:szCs w:val="19"/>
-          <w:lang w:val="en-US"/>
+          <w:color w:val="000000"/>
+          <w:sz w:val="19"/>
+          <w:szCs w:val="19"/>
+          <w:highlight w:val="white"/>
         </w:rPr>
         <w:t>SalioEnDiaRestriccion</w:t>
       </w:r>
@@ -5763,9 +5764,10 @@
       <w:r>
         <w:rPr>
           <w:rFonts w:ascii="Consolas" w:hAnsi="Consolas" w:cs="Consolas"/>
-          <w:sz w:val="19"/>
-          <w:szCs w:val="19"/>
-          <w:lang w:val="en-US"/>
+          <w:color w:val="000000"/>
+          <w:sz w:val="19"/>
+          <w:szCs w:val="19"/>
+          <w:highlight w:val="white"/>
         </w:rPr>
         <w:t xml:space="preserve">] </w:t>
       </w:r>
@@ -5775,7 +5777,7 @@
           <w:color w:val="0000FF"/>
           <w:sz w:val="19"/>
           <w:szCs w:val="19"/>
-          <w:lang w:val="en-US"/>
+          <w:highlight w:val="white"/>
         </w:rPr>
         <w:t>bit</w:t>
       </w:r>
@@ -5785,7 +5787,7 @@
           <w:color w:val="808080"/>
           <w:sz w:val="19"/>
           <w:szCs w:val="19"/>
-          <w:lang w:val="en-US"/>
+          <w:highlight w:val="white"/>
         </w:rPr>
         <w:t>,</w:t>
       </w:r>
@@ -5798,17 +5800,19 @@
         <w:spacing w:after="0" w:line="240" w:lineRule="auto"/>
         <w:rPr>
           <w:rFonts w:ascii="Consolas" w:hAnsi="Consolas" w:cs="Consolas"/>
-          <w:sz w:val="19"/>
-          <w:szCs w:val="19"/>
-          <w:lang w:val="en-US"/>
-        </w:rPr>
-      </w:pPr>
-      <w:r>
-        <w:rPr>
-          <w:rFonts w:ascii="Consolas" w:hAnsi="Consolas" w:cs="Consolas"/>
-          <w:sz w:val="19"/>
-          <w:szCs w:val="19"/>
-          <w:lang w:val="en-US"/>
+          <w:color w:val="000000"/>
+          <w:sz w:val="19"/>
+          <w:szCs w:val="19"/>
+          <w:highlight w:val="white"/>
+        </w:rPr>
+      </w:pPr>
+      <w:r>
+        <w:rPr>
+          <w:rFonts w:ascii="Consolas" w:hAnsi="Consolas" w:cs="Consolas"/>
+          <w:color w:val="000000"/>
+          <w:sz w:val="19"/>
+          <w:szCs w:val="19"/>
+          <w:highlight w:val="white"/>
         </w:rPr>
         <w:tab/>
         <w:t>[</w:t>
@@ -5817,9 +5821,10 @@
       <w:r>
         <w:rPr>
           <w:rFonts w:ascii="Consolas" w:hAnsi="Consolas" w:cs="Consolas"/>
-          <w:sz w:val="19"/>
-          <w:szCs w:val="19"/>
-          <w:lang w:val="en-US"/>
+          <w:color w:val="000000"/>
+          <w:sz w:val="19"/>
+          <w:szCs w:val="19"/>
+          <w:highlight w:val="white"/>
         </w:rPr>
         <w:t>EstratoDiaRestriccion</w:t>
       </w:r>
@@ -5827,29 +5832,32 @@
       <w:r>
         <w:rPr>
           <w:rFonts w:ascii="Consolas" w:hAnsi="Consolas" w:cs="Consolas"/>
-          <w:sz w:val="19"/>
-          <w:szCs w:val="19"/>
-          <w:lang w:val="en-US"/>
+          <w:color w:val="000000"/>
+          <w:sz w:val="19"/>
+          <w:szCs w:val="19"/>
+          <w:highlight w:val="white"/>
         </w:rPr>
         <w:t xml:space="preserve">] </w:t>
       </w:r>
+      <w:proofErr w:type="spellStart"/>
       <w:r>
         <w:rPr>
           <w:rFonts w:ascii="Consolas" w:hAnsi="Consolas" w:cs="Consolas"/>
           <w:color w:val="0000FF"/>
           <w:sz w:val="19"/>
           <w:szCs w:val="19"/>
-          <w:lang w:val="en-US"/>
+          <w:highlight w:val="white"/>
         </w:rPr>
         <w:t>int</w:t>
       </w:r>
-      <w:r>
-        <w:rPr>
-          <w:rFonts w:ascii="Consolas" w:hAnsi="Consolas" w:cs="Consolas"/>
-          <w:color w:val="808080"/>
-          <w:sz w:val="19"/>
-          <w:szCs w:val="19"/>
-          <w:lang w:val="en-US"/>
+      <w:proofErr w:type="spellEnd"/>
+      <w:r>
+        <w:rPr>
+          <w:rFonts w:ascii="Consolas" w:hAnsi="Consolas" w:cs="Consolas"/>
+          <w:color w:val="808080"/>
+          <w:sz w:val="19"/>
+          <w:szCs w:val="19"/>
+          <w:highlight w:val="white"/>
         </w:rPr>
         <w:t>,</w:t>
       </w:r>
@@ -5862,17 +5870,19 @@
         <w:spacing w:after="0" w:line="240" w:lineRule="auto"/>
         <w:rPr>
           <w:rFonts w:ascii="Consolas" w:hAnsi="Consolas" w:cs="Consolas"/>
-          <w:sz w:val="19"/>
-          <w:szCs w:val="19"/>
-          <w:lang w:val="en-US"/>
-        </w:rPr>
-      </w:pPr>
-      <w:r>
-        <w:rPr>
-          <w:rFonts w:ascii="Consolas" w:hAnsi="Consolas" w:cs="Consolas"/>
-          <w:sz w:val="19"/>
-          <w:szCs w:val="19"/>
-          <w:lang w:val="en-US"/>
+          <w:color w:val="000000"/>
+          <w:sz w:val="19"/>
+          <w:szCs w:val="19"/>
+          <w:highlight w:val="white"/>
+        </w:rPr>
+      </w:pPr>
+      <w:r>
+        <w:rPr>
+          <w:rFonts w:ascii="Consolas" w:hAnsi="Consolas" w:cs="Consolas"/>
+          <w:color w:val="000000"/>
+          <w:sz w:val="19"/>
+          <w:szCs w:val="19"/>
+          <w:highlight w:val="white"/>
         </w:rPr>
         <w:tab/>
         <w:t>[</w:t>
@@ -5881,9 +5891,10 @@
       <w:r>
         <w:rPr>
           <w:rFonts w:ascii="Consolas" w:hAnsi="Consolas" w:cs="Consolas"/>
-          <w:sz w:val="19"/>
-          <w:szCs w:val="19"/>
-          <w:lang w:val="en-US"/>
+          <w:color w:val="000000"/>
+          <w:sz w:val="19"/>
+          <w:szCs w:val="19"/>
+          <w:highlight w:val="white"/>
         </w:rPr>
         <w:t>EstratoCantidadMinutos</w:t>
       </w:r>
@@ -5891,29 +5902,32 @@
       <w:r>
         <w:rPr>
           <w:rFonts w:ascii="Consolas" w:hAnsi="Consolas" w:cs="Consolas"/>
-          <w:sz w:val="19"/>
-          <w:szCs w:val="19"/>
-          <w:lang w:val="en-US"/>
+          <w:color w:val="000000"/>
+          <w:sz w:val="19"/>
+          <w:szCs w:val="19"/>
+          <w:highlight w:val="white"/>
         </w:rPr>
         <w:t xml:space="preserve">] </w:t>
       </w:r>
+      <w:proofErr w:type="spellStart"/>
       <w:r>
         <w:rPr>
           <w:rFonts w:ascii="Consolas" w:hAnsi="Consolas" w:cs="Consolas"/>
           <w:color w:val="0000FF"/>
           <w:sz w:val="19"/>
           <w:szCs w:val="19"/>
-          <w:lang w:val="en-US"/>
+          <w:highlight w:val="white"/>
         </w:rPr>
         <w:t>int</w:t>
       </w:r>
-      <w:r>
-        <w:rPr>
-          <w:rFonts w:ascii="Consolas" w:hAnsi="Consolas" w:cs="Consolas"/>
-          <w:color w:val="808080"/>
-          <w:sz w:val="19"/>
-          <w:szCs w:val="19"/>
-          <w:lang w:val="en-US"/>
+      <w:proofErr w:type="spellEnd"/>
+      <w:r>
+        <w:rPr>
+          <w:rFonts w:ascii="Consolas" w:hAnsi="Consolas" w:cs="Consolas"/>
+          <w:color w:val="808080"/>
+          <w:sz w:val="19"/>
+          <w:szCs w:val="19"/>
+          <w:highlight w:val="white"/>
         </w:rPr>
         <w:t>,</w:t>
       </w:r>
@@ -5926,36 +5940,31 @@
         <w:spacing w:after="0" w:line="240" w:lineRule="auto"/>
         <w:rPr>
           <w:rFonts w:ascii="Consolas" w:hAnsi="Consolas" w:cs="Consolas"/>
-          <w:sz w:val="19"/>
-          <w:szCs w:val="19"/>
-          <w:lang w:val="en-US"/>
-        </w:rPr>
-      </w:pPr>
-      <w:r>
-        <w:rPr>
-          <w:rFonts w:ascii="Consolas" w:hAnsi="Consolas" w:cs="Consolas"/>
-          <w:sz w:val="19"/>
-          <w:szCs w:val="19"/>
-          <w:lang w:val="en-US"/>
+          <w:color w:val="000000"/>
+          <w:sz w:val="19"/>
+          <w:szCs w:val="19"/>
+          <w:highlight w:val="white"/>
+        </w:rPr>
+      </w:pPr>
+      <w:r>
+        <w:rPr>
+          <w:rFonts w:ascii="Consolas" w:hAnsi="Consolas" w:cs="Consolas"/>
+          <w:color w:val="000000"/>
+          <w:sz w:val="19"/>
+          <w:szCs w:val="19"/>
+          <w:highlight w:val="white"/>
         </w:rPr>
         <w:tab/>
-      </w:r>
-      <w:r>
-        <w:rPr>
-          <w:rFonts w:ascii="Consolas" w:hAnsi="Consolas" w:cs="Consolas"/>
-          <w:sz w:val="19"/>
-          <w:szCs w:val="19"/>
-          <w:lang w:val="en-US"/>
-        </w:rPr>
         <w:t>[</w:t>
       </w:r>
       <w:proofErr w:type="spellStart"/>
       <w:r>
         <w:rPr>
           <w:rFonts w:ascii="Consolas" w:hAnsi="Consolas" w:cs="Consolas"/>
-          <w:sz w:val="19"/>
-          <w:szCs w:val="19"/>
-          <w:lang w:val="en-US"/>
+          <w:color w:val="000000"/>
+          <w:sz w:val="19"/>
+          <w:szCs w:val="19"/>
+          <w:highlight w:val="white"/>
         </w:rPr>
         <w:t>EstratoIngresoParteDelDia</w:t>
       </w:r>
@@ -5963,9 +5972,10 @@
       <w:r>
         <w:rPr>
           <w:rFonts w:ascii="Consolas" w:hAnsi="Consolas" w:cs="Consolas"/>
-          <w:sz w:val="19"/>
-          <w:szCs w:val="19"/>
-          <w:lang w:val="en-US"/>
+          <w:color w:val="000000"/>
+          <w:sz w:val="19"/>
+          <w:szCs w:val="19"/>
+          <w:highlight w:val="white"/>
         </w:rPr>
         <w:t xml:space="preserve">] </w:t>
       </w:r>
@@ -5975,7 +5985,7 @@
           <w:color w:val="0000FF"/>
           <w:sz w:val="19"/>
           <w:szCs w:val="19"/>
-          <w:lang w:val="en-US"/>
+          <w:highlight w:val="white"/>
         </w:rPr>
         <w:t>time</w:t>
       </w:r>
@@ -5985,7 +5995,7 @@
           <w:color w:val="808080"/>
           <w:sz w:val="19"/>
           <w:szCs w:val="19"/>
-          <w:lang w:val="en-US"/>
+          <w:highlight w:val="white"/>
         </w:rPr>
         <w:t>,</w:t>
       </w:r>
@@ -5998,17 +6008,19 @@
         <w:spacing w:after="0" w:line="240" w:lineRule="auto"/>
         <w:rPr>
           <w:rFonts w:ascii="Consolas" w:hAnsi="Consolas" w:cs="Consolas"/>
-          <w:sz w:val="19"/>
-          <w:szCs w:val="19"/>
-          <w:lang w:val="en-US"/>
-        </w:rPr>
-      </w:pPr>
-      <w:r>
-        <w:rPr>
-          <w:rFonts w:ascii="Consolas" w:hAnsi="Consolas" w:cs="Consolas"/>
-          <w:sz w:val="19"/>
-          <w:szCs w:val="19"/>
-          <w:lang w:val="en-US"/>
+          <w:color w:val="000000"/>
+          <w:sz w:val="19"/>
+          <w:szCs w:val="19"/>
+          <w:highlight w:val="white"/>
+        </w:rPr>
+      </w:pPr>
+      <w:r>
+        <w:rPr>
+          <w:rFonts w:ascii="Consolas" w:hAnsi="Consolas" w:cs="Consolas"/>
+          <w:color w:val="000000"/>
+          <w:sz w:val="19"/>
+          <w:szCs w:val="19"/>
+          <w:highlight w:val="white"/>
         </w:rPr>
         <w:tab/>
         <w:t>[</w:t>
@@ -6017,9 +6029,10 @@
       <w:r>
         <w:rPr>
           <w:rFonts w:ascii="Consolas" w:hAnsi="Consolas" w:cs="Consolas"/>
-          <w:sz w:val="19"/>
-          <w:szCs w:val="19"/>
-          <w:lang w:val="en-US"/>
+          <w:color w:val="000000"/>
+          <w:sz w:val="19"/>
+          <w:szCs w:val="19"/>
+          <w:highlight w:val="white"/>
         </w:rPr>
         <w:t>EstratoSalidaParteDelDia</w:t>
       </w:r>
@@ -6027,9 +6040,10 @@
       <w:r>
         <w:rPr>
           <w:rFonts w:ascii="Consolas" w:hAnsi="Consolas" w:cs="Consolas"/>
-          <w:sz w:val="19"/>
-          <w:szCs w:val="19"/>
-          <w:lang w:val="en-US"/>
+          <w:color w:val="000000"/>
+          <w:sz w:val="19"/>
+          <w:szCs w:val="19"/>
+          <w:highlight w:val="white"/>
         </w:rPr>
         <w:t xml:space="preserve">] </w:t>
       </w:r>
@@ -6039,7 +6053,7 @@
           <w:color w:val="0000FF"/>
           <w:sz w:val="19"/>
           <w:szCs w:val="19"/>
-          <w:lang w:val="en-US"/>
+          <w:highlight w:val="white"/>
         </w:rPr>
         <w:t>time</w:t>
       </w:r>
@@ -6049,7 +6063,7 @@
           <w:color w:val="808080"/>
           <w:sz w:val="19"/>
           <w:szCs w:val="19"/>
-          <w:lang w:val="en-US"/>
+          <w:highlight w:val="white"/>
         </w:rPr>
         <w:t>,</w:t>
       </w:r>
@@ -6062,17 +6076,19 @@
         <w:spacing w:after="0" w:line="240" w:lineRule="auto"/>
         <w:rPr>
           <w:rFonts w:ascii="Consolas" w:hAnsi="Consolas" w:cs="Consolas"/>
-          <w:sz w:val="19"/>
-          <w:szCs w:val="19"/>
-          <w:lang w:val="en-US"/>
-        </w:rPr>
-      </w:pPr>
-      <w:r>
-        <w:rPr>
-          <w:rFonts w:ascii="Consolas" w:hAnsi="Consolas" w:cs="Consolas"/>
-          <w:sz w:val="19"/>
-          <w:szCs w:val="19"/>
-          <w:lang w:val="en-US"/>
+          <w:color w:val="000000"/>
+          <w:sz w:val="19"/>
+          <w:szCs w:val="19"/>
+          <w:highlight w:val="white"/>
+        </w:rPr>
+      </w:pPr>
+      <w:r>
+        <w:rPr>
+          <w:rFonts w:ascii="Consolas" w:hAnsi="Consolas" w:cs="Consolas"/>
+          <w:color w:val="000000"/>
+          <w:sz w:val="19"/>
+          <w:szCs w:val="19"/>
+          <w:highlight w:val="white"/>
         </w:rPr>
         <w:tab/>
         <w:t>[</w:t>
@@ -6081,9 +6097,10 @@
       <w:r>
         <w:rPr>
           <w:rFonts w:ascii="Consolas" w:hAnsi="Consolas" w:cs="Consolas"/>
-          <w:sz w:val="19"/>
-          <w:szCs w:val="19"/>
-          <w:lang w:val="en-US"/>
+          <w:color w:val="000000"/>
+          <w:sz w:val="19"/>
+          <w:szCs w:val="19"/>
+          <w:highlight w:val="white"/>
         </w:rPr>
         <w:t>EstratoGanancia</w:t>
       </w:r>
@@ -6091,12 +6108,14 @@
       <w:r>
         <w:rPr>
           <w:rFonts w:ascii="Consolas" w:hAnsi="Consolas" w:cs="Consolas"/>
-          <w:sz w:val="19"/>
-          <w:szCs w:val="19"/>
-          <w:lang w:val="en-US"/>
+          <w:color w:val="000000"/>
+          <w:sz w:val="19"/>
+          <w:szCs w:val="19"/>
+          <w:highlight w:val="white"/>
         </w:rPr>
         <w:t xml:space="preserve">] </w:t>
       </w:r>
+      <w:proofErr w:type="spellStart"/>
       <w:proofErr w:type="gramStart"/>
       <w:r>
         <w:rPr>
@@ -6104,17 +6123,18 @@
           <w:color w:val="0000FF"/>
           <w:sz w:val="19"/>
           <w:szCs w:val="19"/>
-          <w:lang w:val="en-US"/>
+          <w:highlight w:val="white"/>
         </w:rPr>
         <w:t>numeric</w:t>
       </w:r>
-      <w:r>
-        <w:rPr>
-          <w:rFonts w:ascii="Consolas" w:hAnsi="Consolas" w:cs="Consolas"/>
-          <w:color w:val="808080"/>
-          <w:sz w:val="19"/>
-          <w:szCs w:val="19"/>
-          <w:lang w:val="en-US"/>
+      <w:proofErr w:type="spellEnd"/>
+      <w:r>
+        <w:rPr>
+          <w:rFonts w:ascii="Consolas" w:hAnsi="Consolas" w:cs="Consolas"/>
+          <w:color w:val="808080"/>
+          <w:sz w:val="19"/>
+          <w:szCs w:val="19"/>
+          <w:highlight w:val="white"/>
         </w:rPr>
         <w:t>(</w:t>
       </w:r>
@@ -6122,9 +6142,10 @@
       <w:r>
         <w:rPr>
           <w:rFonts w:ascii="Consolas" w:hAnsi="Consolas" w:cs="Consolas"/>
-          <w:sz w:val="19"/>
-          <w:szCs w:val="19"/>
-          <w:lang w:val="en-US"/>
+          <w:color w:val="000000"/>
+          <w:sz w:val="19"/>
+          <w:szCs w:val="19"/>
+          <w:highlight w:val="white"/>
         </w:rPr>
         <w:t>10</w:t>
       </w:r>
@@ -6134,16 +6155,17 @@
           <w:color w:val="808080"/>
           <w:sz w:val="19"/>
           <w:szCs w:val="19"/>
-          <w:lang w:val="en-US"/>
+          <w:highlight w:val="white"/>
         </w:rPr>
         <w:t>,</w:t>
       </w:r>
       <w:r>
         <w:rPr>
           <w:rFonts w:ascii="Consolas" w:hAnsi="Consolas" w:cs="Consolas"/>
-          <w:sz w:val="19"/>
-          <w:szCs w:val="19"/>
-          <w:lang w:val="en-US"/>
+          <w:color w:val="000000"/>
+          <w:sz w:val="19"/>
+          <w:szCs w:val="19"/>
+          <w:highlight w:val="white"/>
         </w:rPr>
         <w:t>2</w:t>
       </w:r>
@@ -6153,44 +6175,104 @@
           <w:color w:val="808080"/>
           <w:sz w:val="19"/>
           <w:szCs w:val="19"/>
-          <w:lang w:val="en-US"/>
+          <w:highlight w:val="white"/>
         </w:rPr>
         <w:t>),</w:t>
       </w:r>
       <w:r>
         <w:rPr>
           <w:rFonts w:ascii="Consolas" w:hAnsi="Consolas" w:cs="Consolas"/>
-          <w:sz w:val="19"/>
-          <w:szCs w:val="19"/>
-          <w:lang w:val="en-US"/>
+          <w:color w:val="000000"/>
+          <w:sz w:val="19"/>
+          <w:szCs w:val="19"/>
+          <w:highlight w:val="white"/>
         </w:rPr>
         <w:tab/>
       </w:r>
     </w:p>
     <w:p>
       <w:pPr>
-        <w:autoSpaceDE w:val="0"/>
-        <w:autoSpaceDN w:val="0"/>
-        <w:adjustRightInd w:val="0"/>
-        <w:spacing w:after="0" w:line="240" w:lineRule="auto"/>
-        <w:rPr>
-          <w:rFonts w:ascii="Consolas" w:hAnsi="Consolas" w:cs="Consolas"/>
-          <w:color w:val="808080"/>
-          <w:sz w:val="19"/>
-          <w:szCs w:val="19"/>
-          <w:lang w:val="en-US"/>
-        </w:rPr>
-      </w:pPr>
-      <w:r>
-        <w:rPr>
-          <w:rFonts w:ascii="Consolas" w:hAnsi="Consolas" w:cs="Consolas"/>
-          <w:color w:val="808080"/>
-          <w:sz w:val="19"/>
-          <w:szCs w:val="19"/>
-          <w:lang w:val="en-US"/>
-        </w:rPr>
-        <w:t>);</w:t>
-      </w:r>
+        <w:rPr>
+          <w:sz w:val="28"/>
+        </w:rPr>
+      </w:pPr>
+      <w:r>
+        <w:rPr>
+          <w:rFonts w:ascii="Consolas" w:hAnsi="Consolas" w:cs="Consolas"/>
+          <w:color w:val="808080"/>
+          <w:sz w:val="19"/>
+          <w:szCs w:val="19"/>
+          <w:highlight w:val="white"/>
+        </w:rPr>
+        <w:t>);.</w:t>
+      </w:r>
+    </w:p>
+    <w:p>
+      <w:pPr>
+        <w:rPr>
+          <w:sz w:val="28"/>
+        </w:rPr>
+      </w:pPr>
+      <w:r>
+        <w:rPr>
+          <w:sz w:val="28"/>
+        </w:rPr>
+        <w:t xml:space="preserve">&lt;------------------------------------- </w:t>
+      </w:r>
+      <w:r>
+        <w:rPr>
+          <w:sz w:val="28"/>
+        </w:rPr>
+        <w:t xml:space="preserve">Final </w:t>
+      </w:r>
+      <w:r>
+        <w:rPr>
+          <w:sz w:val="28"/>
+        </w:rPr>
+        <w:t>de la respuesta -----------------------------------&gt;</w:t>
+      </w:r>
+    </w:p>
+    <w:p>
+      <w:pPr>
+        <w:rPr>
+          <w:sz w:val="28"/>
+        </w:rPr>
+      </w:pPr>
+    </w:p>
+    <w:p>
+      <w:pPr>
+        <w:rPr>
+          <w:sz w:val="28"/>
+        </w:rPr>
+      </w:pPr>
+    </w:p>
+    <w:p>
+      <w:pPr>
+        <w:rPr>
+          <w:sz w:val="28"/>
+        </w:rPr>
+      </w:pPr>
+    </w:p>
+    <w:p>
+      <w:pPr>
+        <w:rPr>
+          <w:sz w:val="28"/>
+        </w:rPr>
+      </w:pPr>
+    </w:p>
+    <w:p>
+      <w:pPr>
+        <w:rPr>
+          <w:sz w:val="28"/>
+        </w:rPr>
+      </w:pPr>
+    </w:p>
+    <w:p>
+      <w:pPr>
+        <w:rPr>
+          <w:sz w:val="28"/>
+        </w:rPr>
+      </w:pPr>
       <w:bookmarkStart w:id="0" w:name="_GoBack"/>
       <w:bookmarkEnd w:id="0"/>
     </w:p>
@@ -6203,45 +6285,6 @@
     </w:p>
     <w:p>
       <w:pPr>
-        <w:rPr>
-          <w:sz w:val="28"/>
-        </w:rPr>
-      </w:pPr>
-    </w:p>
-    <w:p>
-      <w:pPr>
-        <w:rPr>
-          <w:sz w:val="28"/>
-        </w:rPr>
-      </w:pPr>
-      <w:r>
-        <w:rPr>
-          <w:sz w:val="28"/>
-        </w:rPr>
-        <w:t xml:space="preserve">&lt;------------------------------------- </w:t>
-      </w:r>
-      <w:r>
-        <w:rPr>
-          <w:sz w:val="28"/>
-        </w:rPr>
-        <w:t xml:space="preserve">Final </w:t>
-      </w:r>
-      <w:r>
-        <w:rPr>
-          <w:sz w:val="28"/>
-        </w:rPr>
-        <w:t>de la respuesta -----------------------------------&gt;</w:t>
-      </w:r>
-    </w:p>
-    <w:p>
-      <w:pPr>
-        <w:rPr>
-          <w:sz w:val="28"/>
-        </w:rPr>
-      </w:pPr>
-    </w:p>
-    <w:p>
-      <w:pPr>
         <w:pStyle w:val="Ttulo1"/>
       </w:pPr>
       <w:r>
@@ -6402,6 +6445,74 @@
           <w:sz w:val="28"/>
         </w:rPr>
       </w:pPr>
+      <w:r>
+        <w:rPr>
+          <w:noProof/>
+        </w:rPr>
+        <w:lastRenderedPageBreak/>
+        <w:drawing>
+          <wp:anchor distT="0" distB="0" distL="114300" distR="114300" simplePos="0" relativeHeight="251663360" behindDoc="0" locked="0" layoutInCell="1" allowOverlap="1" wp14:anchorId="06DA8278" wp14:editId="16308FFC">
+            <wp:simplePos x="0" y="0"/>
+            <wp:positionH relativeFrom="page">
+              <wp:align>right</wp:align>
+            </wp:positionH>
+            <wp:positionV relativeFrom="paragraph">
+              <wp:posOffset>0</wp:posOffset>
+            </wp:positionV>
+            <wp:extent cx="7772400" cy="3786505"/>
+            <wp:effectExtent l="0" t="0" r="0" b="4445"/>
+            <wp:wrapSquare wrapText="bothSides"/>
+            <wp:docPr id="5" name="Imagen 5" descr="https://i.gyazo.com/2821d21f213cfbe49821dc5a8b3a237e.png"/>
+            <wp:cNvGraphicFramePr>
+              <a:graphicFrameLocks xmlns:a="http://schemas.openxmlformats.org/drawingml/2006/main" noChangeAspect="1"/>
+            </wp:cNvGraphicFramePr>
+            <a:graphic xmlns:a="http://schemas.openxmlformats.org/drawingml/2006/main">
+              <a:graphicData uri="http://schemas.openxmlformats.org/drawingml/2006/picture">
+                <pic:pic xmlns:pic="http://schemas.openxmlformats.org/drawingml/2006/picture">
+                  <pic:nvPicPr>
+                    <pic:cNvPr id="0" name="Picture 7" descr="https://i.gyazo.com/2821d21f213cfbe49821dc5a8b3a237e.png"/>
+                    <pic:cNvPicPr>
+                      <a:picLocks noChangeAspect="1" noChangeArrowheads="1"/>
+                    </pic:cNvPicPr>
+                  </pic:nvPicPr>
+                  <pic:blipFill>
+                    <a:blip r:embed="rId7">
+                      <a:extLst>
+                        <a:ext uri="{28A0092B-C50C-407E-A947-70E740481C1C}">
+                          <a14:useLocalDpi xmlns:a14="http://schemas.microsoft.com/office/drawing/2010/main" val="0"/>
+                        </a:ext>
+                      </a:extLst>
+                    </a:blip>
+                    <a:srcRect/>
+                    <a:stretch>
+                      <a:fillRect/>
+                    </a:stretch>
+                  </pic:blipFill>
+                  <pic:spPr bwMode="auto">
+                    <a:xfrm>
+                      <a:off x="0" y="0"/>
+                      <a:ext cx="7772400" cy="3786505"/>
+                    </a:xfrm>
+                    <a:prstGeom prst="rect">
+                      <a:avLst/>
+                    </a:prstGeom>
+                    <a:noFill/>
+                    <a:ln>
+                      <a:noFill/>
+                    </a:ln>
+                  </pic:spPr>
+                </pic:pic>
+              </a:graphicData>
+            </a:graphic>
+            <wp14:sizeRelH relativeFrom="page">
+              <wp14:pctWidth>0</wp14:pctWidth>
+            </wp14:sizeRelH>
+            <wp14:sizeRelV relativeFrom="page">
+              <wp14:pctHeight>0</wp14:pctHeight>
+            </wp14:sizeRelV>
+          </wp:anchor>
+        </w:drawing>
+      </w:r>
     </w:p>
     <w:p>
       <w:pPr>
@@ -6543,7 +6654,6 @@
         <w:rPr>
           <w:sz w:val="28"/>
         </w:rPr>
-        <w:lastRenderedPageBreak/>
         <w:t>&lt;------------------------------------- Inicio de la respuesta -----------------------------------&gt;</w:t>
       </w:r>
     </w:p>
@@ -6627,6 +6737,7 @@
         <w:rPr>
           <w:sz w:val="28"/>
         </w:rPr>
+        <w:lastRenderedPageBreak/>
         <w:t>Cree una dimensión de fecha de modo que se vincule con el campo Fecha de ingreso del automóvil al parqueo y que considere todos los elementos de agrupamiento.</w:t>
       </w:r>
     </w:p>
@@ -6775,17 +6886,77 @@
       </w:pPr>
       <w:r>
         <w:rPr>
+          <w:noProof/>
+        </w:rPr>
+        <w:drawing>
+          <wp:anchor distT="0" distB="0" distL="114300" distR="114300" simplePos="0" relativeHeight="251661312" behindDoc="0" locked="0" layoutInCell="1" allowOverlap="1" wp14:anchorId="0E3D8C30" wp14:editId="60856966">
+            <wp:simplePos x="0" y="0"/>
+            <wp:positionH relativeFrom="page">
+              <wp:align>right</wp:align>
+            </wp:positionH>
+            <wp:positionV relativeFrom="paragraph">
+              <wp:posOffset>335280</wp:posOffset>
+            </wp:positionV>
+            <wp:extent cx="7764780" cy="3547110"/>
+            <wp:effectExtent l="0" t="0" r="7620" b="0"/>
+            <wp:wrapSquare wrapText="bothSides"/>
+            <wp:docPr id="3" name="Imagen 3" descr="https://i.gyazo.com/c645408653ff4f03584680060d663605.png"/>
+            <wp:cNvGraphicFramePr>
+              <a:graphicFrameLocks xmlns:a="http://schemas.openxmlformats.org/drawingml/2006/main" noChangeAspect="1"/>
+            </wp:cNvGraphicFramePr>
+            <a:graphic xmlns:a="http://schemas.openxmlformats.org/drawingml/2006/main">
+              <a:graphicData uri="http://schemas.openxmlformats.org/drawingml/2006/picture">
+                <pic:pic xmlns:pic="http://schemas.openxmlformats.org/drawingml/2006/picture">
+                  <pic:nvPicPr>
+                    <pic:cNvPr id="0" name="Picture 3" descr="https://i.gyazo.com/c645408653ff4f03584680060d663605.png"/>
+                    <pic:cNvPicPr>
+                      <a:picLocks noChangeAspect="1" noChangeArrowheads="1"/>
+                    </pic:cNvPicPr>
+                  </pic:nvPicPr>
+                  <pic:blipFill>
+                    <a:blip r:embed="rId8" cstate="print">
+                      <a:extLst>
+                        <a:ext uri="{28A0092B-C50C-407E-A947-70E740481C1C}">
+                          <a14:useLocalDpi xmlns:a14="http://schemas.microsoft.com/office/drawing/2010/main" val="0"/>
+                        </a:ext>
+                      </a:extLst>
+                    </a:blip>
+                    <a:srcRect/>
+                    <a:stretch>
+                      <a:fillRect/>
+                    </a:stretch>
+                  </pic:blipFill>
+                  <pic:spPr bwMode="auto">
+                    <a:xfrm>
+                      <a:off x="0" y="0"/>
+                      <a:ext cx="7764780" cy="3547110"/>
+                    </a:xfrm>
+                    <a:prstGeom prst="rect">
+                      <a:avLst/>
+                    </a:prstGeom>
+                    <a:noFill/>
+                    <a:ln>
+                      <a:noFill/>
+                    </a:ln>
+                  </pic:spPr>
+                </pic:pic>
+              </a:graphicData>
+            </a:graphic>
+            <wp14:sizeRelH relativeFrom="page">
+              <wp14:pctWidth>0</wp14:pctWidth>
+            </wp14:sizeRelH>
+            <wp14:sizeRelV relativeFrom="page">
+              <wp14:pctHeight>0</wp14:pctHeight>
+            </wp14:sizeRelV>
+          </wp:anchor>
+        </w:drawing>
+      </w:r>
+      <w:r>
+        <w:rPr>
           <w:sz w:val="28"/>
         </w:rPr>
         <w:t>&lt;------------------------------------- Inicio de la respuesta -----------------------------------&gt;</w:t>
       </w:r>
-    </w:p>
-    <w:p>
-      <w:pPr>
-        <w:rPr>
-          <w:sz w:val="28"/>
-        </w:rPr>
-      </w:pPr>
     </w:p>
     <w:p>
       <w:pPr>
@@ -6847,6 +7018,7 @@
         <w:rPr>
           <w:sz w:val="28"/>
         </w:rPr>
+        <w:lastRenderedPageBreak/>
         <w:t>Nombre del continente – Nombre de la región – Nombre del país – Nombre del fabricante – Id del vehículo.</w:t>
       </w:r>
     </w:p>
@@ -6876,9 +7048,75 @@
       </w:pPr>
       <w:r>
         <w:rPr>
-          <w:sz w:val="28"/>
-        </w:rPr>
-        <w:lastRenderedPageBreak/>
+          <w:noProof/>
+        </w:rPr>
+        <w:drawing>
+          <wp:anchor distT="0" distB="0" distL="114300" distR="114300" simplePos="0" relativeHeight="251662336" behindDoc="0" locked="0" layoutInCell="1" allowOverlap="1" wp14:anchorId="6DCE1A9A" wp14:editId="0F764A64">
+            <wp:simplePos x="0" y="0"/>
+            <wp:positionH relativeFrom="page">
+              <wp:align>right</wp:align>
+            </wp:positionH>
+            <wp:positionV relativeFrom="paragraph">
+              <wp:posOffset>333375</wp:posOffset>
+            </wp:positionV>
+            <wp:extent cx="7772400" cy="3913505"/>
+            <wp:effectExtent l="0" t="0" r="0" b="0"/>
+            <wp:wrapSquare wrapText="bothSides"/>
+            <wp:docPr id="4" name="Imagen 4" descr="https://i.gyazo.com/57ab4b4bc9bfc9e2835804fd1a921814.png"/>
+            <wp:cNvGraphicFramePr>
+              <a:graphicFrameLocks xmlns:a="http://schemas.openxmlformats.org/drawingml/2006/main" noChangeAspect="1"/>
+            </wp:cNvGraphicFramePr>
+            <a:graphic xmlns:a="http://schemas.openxmlformats.org/drawingml/2006/main">
+              <a:graphicData uri="http://schemas.openxmlformats.org/drawingml/2006/picture">
+                <pic:pic xmlns:pic="http://schemas.openxmlformats.org/drawingml/2006/picture">
+                  <pic:nvPicPr>
+                    <pic:cNvPr id="0" name="Picture 5" descr="https://i.gyazo.com/57ab4b4bc9bfc9e2835804fd1a921814.png"/>
+                    <pic:cNvPicPr>
+                      <a:picLocks noChangeAspect="1" noChangeArrowheads="1"/>
+                    </pic:cNvPicPr>
+                  </pic:nvPicPr>
+                  <pic:blipFill>
+                    <a:blip r:embed="rId9">
+                      <a:extLst>
+                        <a:ext uri="{28A0092B-C50C-407E-A947-70E740481C1C}">
+                          <a14:useLocalDpi xmlns:a14="http://schemas.microsoft.com/office/drawing/2010/main" val="0"/>
+                        </a:ext>
+                      </a:extLst>
+                    </a:blip>
+                    <a:srcRect/>
+                    <a:stretch>
+                      <a:fillRect/>
+                    </a:stretch>
+                  </pic:blipFill>
+                  <pic:spPr bwMode="auto">
+                    <a:xfrm>
+                      <a:off x="0" y="0"/>
+                      <a:ext cx="7772400" cy="3913505"/>
+                    </a:xfrm>
+                    <a:prstGeom prst="rect">
+                      <a:avLst/>
+                    </a:prstGeom>
+                    <a:noFill/>
+                    <a:ln>
+                      <a:noFill/>
+                    </a:ln>
+                  </pic:spPr>
+                </pic:pic>
+              </a:graphicData>
+            </a:graphic>
+            <wp14:sizeRelH relativeFrom="page">
+              <wp14:pctWidth>0</wp14:pctWidth>
+            </wp14:sizeRelH>
+            <wp14:sizeRelV relativeFrom="page">
+              <wp14:pctHeight>0</wp14:pctHeight>
+            </wp14:sizeRelV>
+          </wp:anchor>
+        </w:drawing>
+      </w:r>
+      <w:r>
+        <w:rPr>
+          <w:sz w:val="28"/>
+        </w:rPr>
         <w:t>&lt;------------------------------------- Inicio de la respuesta -----------------------------------&gt;</w:t>
       </w:r>
     </w:p>
@@ -7103,6 +7341,41 @@
     </w:p>
     <w:p>
       <w:pPr>
+        <w:rPr>
+          <w:sz w:val="28"/>
+        </w:rPr>
+      </w:pPr>
+    </w:p>
+    <w:p>
+      <w:pPr>
+        <w:rPr>
+          <w:sz w:val="28"/>
+        </w:rPr>
+      </w:pPr>
+    </w:p>
+    <w:p>
+      <w:pPr>
+        <w:rPr>
+          <w:sz w:val="28"/>
+        </w:rPr>
+      </w:pPr>
+    </w:p>
+    <w:p>
+      <w:pPr>
+        <w:rPr>
+          <w:sz w:val="28"/>
+        </w:rPr>
+      </w:pPr>
+    </w:p>
+    <w:p>
+      <w:pPr>
+        <w:rPr>
+          <w:sz w:val="28"/>
+        </w:rPr>
+      </w:pPr>
+    </w:p>
+    <w:p>
+      <w:pPr>
         <w:pStyle w:val="Ttulo1"/>
       </w:pPr>
       <w:r>
@@ -7194,7 +7467,6 @@
         <w:rPr>
           <w:sz w:val="28"/>
         </w:rPr>
-        <w:lastRenderedPageBreak/>
         <w:t>Cantidad promedio de minutos que estuvieron los automóviles en el estacionamiento desglosado</w:t>
       </w:r>
       <w:r>
@@ -7225,6 +7497,7 @@
         <w:rPr>
           <w:sz w:val="28"/>
         </w:rPr>
+        <w:lastRenderedPageBreak/>
         <w:t xml:space="preserve">Suma de la </w:t>
       </w:r>
       <w:proofErr w:type="spellStart"/>
@@ -7406,119 +7679,6 @@
     </w:lvl>
   </w:abstractNum>
   <w:abstractNum w:abstractNumId="1" w15:restartNumberingAfterBreak="0">
-    <w:nsid w:val="3406180C"/>
-    <w:multiLevelType w:val="hybridMultilevel"/>
-    <w:tmpl w:val="914A5C88"/>
-    <w:lvl w:ilvl="0" w:tplc="0C0A0001">
-      <w:start w:val="1"/>
-      <w:numFmt w:val="bullet"/>
-      <w:lvlText w:val=""/>
-      <w:lvlJc w:val="left"/>
-      <w:pPr>
-        <w:ind w:left="720" w:hanging="360"/>
-      </w:pPr>
-      <w:rPr>
-        <w:rFonts w:ascii="Symbol" w:hAnsi="Symbol" w:hint="default"/>
-      </w:rPr>
-    </w:lvl>
-    <w:lvl w:ilvl="1" w:tplc="0C0A0003" w:tentative="1">
-      <w:start w:val="1"/>
-      <w:numFmt w:val="bullet"/>
-      <w:lvlText w:val="o"/>
-      <w:lvlJc w:val="left"/>
-      <w:pPr>
-        <w:ind w:left="1440" w:hanging="360"/>
-      </w:pPr>
-      <w:rPr>
-        <w:rFonts w:ascii="Courier New" w:hAnsi="Courier New" w:cs="Courier New" w:hint="default"/>
-      </w:rPr>
-    </w:lvl>
-    <w:lvl w:ilvl="2" w:tplc="0C0A0005" w:tentative="1">
-      <w:start w:val="1"/>
-      <w:numFmt w:val="bullet"/>
-      <w:lvlText w:val=""/>
-      <w:lvlJc w:val="left"/>
-      <w:pPr>
-        <w:ind w:left="2160" w:hanging="360"/>
-      </w:pPr>
-      <w:rPr>
-        <w:rFonts w:ascii="Wingdings" w:hAnsi="Wingdings" w:hint="default"/>
-      </w:rPr>
-    </w:lvl>
-    <w:lvl w:ilvl="3" w:tplc="0C0A0001" w:tentative="1">
-      <w:start w:val="1"/>
-      <w:numFmt w:val="bullet"/>
-      <w:lvlText w:val=""/>
-      <w:lvlJc w:val="left"/>
-      <w:pPr>
-        <w:ind w:left="2880" w:hanging="360"/>
-      </w:pPr>
-      <w:rPr>
-        <w:rFonts w:ascii="Symbol" w:hAnsi="Symbol" w:hint="default"/>
-      </w:rPr>
-    </w:lvl>
-    <w:lvl w:ilvl="4" w:tplc="0C0A0003" w:tentative="1">
-      <w:start w:val="1"/>
-      <w:numFmt w:val="bullet"/>
-      <w:lvlText w:val="o"/>
-      <w:lvlJc w:val="left"/>
-      <w:pPr>
-        <w:ind w:left="3600" w:hanging="360"/>
-      </w:pPr>
-      <w:rPr>
-        <w:rFonts w:ascii="Courier New" w:hAnsi="Courier New" w:cs="Courier New" w:hint="default"/>
-      </w:rPr>
-    </w:lvl>
-    <w:lvl w:ilvl="5" w:tplc="0C0A0005" w:tentative="1">
-      <w:start w:val="1"/>
-      <w:numFmt w:val="bullet"/>
-      <w:lvlText w:val=""/>
-      <w:lvlJc w:val="left"/>
-      <w:pPr>
-        <w:ind w:left="4320" w:hanging="360"/>
-      </w:pPr>
-      <w:rPr>
-        <w:rFonts w:ascii="Wingdings" w:hAnsi="Wingdings" w:hint="default"/>
-      </w:rPr>
-    </w:lvl>
-    <w:lvl w:ilvl="6" w:tplc="0C0A0001" w:tentative="1">
-      <w:start w:val="1"/>
-      <w:numFmt w:val="bullet"/>
-      <w:lvlText w:val=""/>
-      <w:lvlJc w:val="left"/>
-      <w:pPr>
-        <w:ind w:left="5040" w:hanging="360"/>
-      </w:pPr>
-      <w:rPr>
-        <w:rFonts w:ascii="Symbol" w:hAnsi="Symbol" w:hint="default"/>
-      </w:rPr>
-    </w:lvl>
-    <w:lvl w:ilvl="7" w:tplc="0C0A0003" w:tentative="1">
-      <w:start w:val="1"/>
-      <w:numFmt w:val="bullet"/>
-      <w:lvlText w:val="o"/>
-      <w:lvlJc w:val="left"/>
-      <w:pPr>
-        <w:ind w:left="5760" w:hanging="360"/>
-      </w:pPr>
-      <w:rPr>
-        <w:rFonts w:ascii="Courier New" w:hAnsi="Courier New" w:cs="Courier New" w:hint="default"/>
-      </w:rPr>
-    </w:lvl>
-    <w:lvl w:ilvl="8" w:tplc="0C0A0005" w:tentative="1">
-      <w:start w:val="1"/>
-      <w:numFmt w:val="bullet"/>
-      <w:lvlText w:val=""/>
-      <w:lvlJc w:val="left"/>
-      <w:pPr>
-        <w:ind w:left="6480" w:hanging="360"/>
-      </w:pPr>
-      <w:rPr>
-        <w:rFonts w:ascii="Wingdings" w:hAnsi="Wingdings" w:hint="default"/>
-      </w:rPr>
-    </w:lvl>
-  </w:abstractNum>
-  <w:abstractNum w:abstractNumId="2" w15:restartNumberingAfterBreak="0">
     <w:nsid w:val="3FC23C9A"/>
     <w:multiLevelType w:val="hybridMultilevel"/>
     <w:tmpl w:val="48AC5C08"/>
@@ -7635,9 +7795,6 @@
     <w:abstractNumId w:val="0"/>
   </w:num>
   <w:num w:numId="2">
-    <w:abstractNumId w:val="2"/>
-  </w:num>
-  <w:num w:numId="3">
     <w:abstractNumId w:val="1"/>
   </w:num>
 </w:numbering>

</xml_diff>